<commit_message>
modified files and corrected image name
</commit_message>
<xml_diff>
--- a/NewYorkCityBikeAnalysis.docx
+++ b/NewYorkCityBikeAnalysis.docx
@@ -500,7 +500,51 @@
           <w:szCs w:val="32"/>
           <w:lang w:bidi="gu-IN"/>
         </w:rPr>
-        <w:t xml:space="preserve"> (with different start and stop days) and less than a minute. May be these bike not working and needed repair as people generally don't take bike for less than 1 minute ride. Also if duration is greater than 3hrs with different datetime means it is night time, so removing those data too. Assuming those bikes may be taken for repair or some other purpose.</w:t>
+        <w:t xml:space="preserve"> (with different start and stop days) and less than a minute. May be </w:t>
+      </w:r>
+      <w:proofErr w:type="gramStart"/>
+      <w:r>
+        <w:rPr>
+          <w:rFonts w:ascii="Calibri" w:hAnsi="Calibri" w:cs="Calibri"/>
+          <w:color w:val="000000"/>
+          <w:sz w:val="32"/>
+          <w:szCs w:val="32"/>
+          <w:lang w:bidi="gu-IN"/>
+        </w:rPr>
+        <w:t>these bike</w:t>
+      </w:r>
+      <w:proofErr w:type="gramEnd"/>
+      <w:r>
+        <w:rPr>
+          <w:rFonts w:ascii="Calibri" w:hAnsi="Calibri" w:cs="Calibri"/>
+          <w:color w:val="000000"/>
+          <w:sz w:val="32"/>
+          <w:szCs w:val="32"/>
+          <w:lang w:bidi="gu-IN"/>
+        </w:rPr>
+        <w:t xml:space="preserve"> not working and needed repair as people generally don't take bike for less than 1 minute ride. </w:t>
+      </w:r>
+      <w:proofErr w:type="gramStart"/>
+      <w:r>
+        <w:rPr>
+          <w:rFonts w:ascii="Calibri" w:hAnsi="Calibri" w:cs="Calibri"/>
+          <w:color w:val="000000"/>
+          <w:sz w:val="32"/>
+          <w:szCs w:val="32"/>
+          <w:lang w:bidi="gu-IN"/>
+        </w:rPr>
+        <w:t>Also</w:t>
+      </w:r>
+      <w:proofErr w:type="gramEnd"/>
+      <w:r>
+        <w:rPr>
+          <w:rFonts w:ascii="Calibri" w:hAnsi="Calibri" w:cs="Calibri"/>
+          <w:color w:val="000000"/>
+          <w:sz w:val="32"/>
+          <w:szCs w:val="32"/>
+          <w:lang w:bidi="gu-IN"/>
+        </w:rPr>
+        <w:t xml:space="preserve"> if duration is greater than 3hrs with different datetime means it is night time, so removing those data too. Assuming those bikes may be taken for repair or some other purpose.</w:t>
       </w:r>
     </w:p>
     <w:p>
@@ -580,6 +624,8 @@
         </w:rPr>
         <w:t>Analysis</w:t>
       </w:r>
+      <w:bookmarkStart w:id="0" w:name="_GoBack"/>
+      <w:bookmarkEnd w:id="0"/>
     </w:p>
     <w:p>
       <w:pPr>
@@ -587,71 +633,25 @@
         <w:snapToGrid w:val="0"/>
         <w:spacing w:line="80" w:lineRule="atLeast"/>
         <w:rPr>
-          <w:rFonts w:ascii="Calibri" w:hAnsi="Calibri" w:cs="Calibri"/>
-          <w:sz w:val="32"/>
-          <w:szCs w:val="32"/>
-        </w:rPr>
-      </w:pPr>
-    </w:p>
-    <w:p>
-      <w:pPr>
-        <w:adjustRightInd w:val="0"/>
-        <w:snapToGrid w:val="0"/>
-        <w:spacing w:line="80" w:lineRule="atLeast"/>
-        <w:rPr>
           <w:rFonts w:ascii="Calibri" w:eastAsia="Times New Roman" w:hAnsi="Calibri" w:cs="Calibri"/>
           <w:sz w:val="32"/>
           <w:szCs w:val="32"/>
           <w:lang w:bidi="gu-IN"/>
         </w:rPr>
       </w:pPr>
-      <w:r>
-        <w:rPr>
-          <w:rFonts w:ascii="Calibri" w:eastAsia="Times New Roman" w:hAnsi="Calibri" w:cs="Calibri"/>
-          <w:sz w:val="32"/>
-          <w:szCs w:val="32"/>
-          <w:lang w:bidi="gu-IN"/>
-        </w:rPr>
-        <w:fldChar w:fldCharType="begin"/>
-      </w:r>
-      <w:r>
-        <w:rPr>
-          <w:rFonts w:ascii="Calibri" w:eastAsia="Times New Roman" w:hAnsi="Calibri" w:cs="Calibri"/>
-          <w:sz w:val="32"/>
-          <w:szCs w:val="32"/>
-          <w:lang w:bidi="gu-IN"/>
-        </w:rPr>
-        <w:instrText xml:space="preserve"> HYPERLINK "https://public.tableau.com/profile/bhavini5231" \l "!/vizhome/City_Bike_Analysis_15766020308630/CityBikeAnalysis?publish=yes" </w:instrText>
-      </w:r>
-      <w:r>
-        <w:rPr>
-          <w:rFonts w:ascii="Calibri" w:eastAsia="Times New Roman" w:hAnsi="Calibri" w:cs="Calibri"/>
-          <w:sz w:val="32"/>
-          <w:szCs w:val="32"/>
-          <w:lang w:bidi="gu-IN"/>
-        </w:rPr>
-        <w:fldChar w:fldCharType="separate"/>
-      </w:r>
-      <w:r>
-        <w:rPr>
-          <w:rFonts w:ascii="Calibri" w:eastAsia="Times New Roman" w:hAnsi="Calibri" w:cs="Calibri"/>
-          <w:color w:val="0000FF"/>
-          <w:sz w:val="32"/>
-          <w:szCs w:val="32"/>
-          <w:u w:val="single"/>
-          <w:lang w:bidi="gu-IN"/>
-        </w:rPr>
-        <w:t>https://public.tableau.com/profile/bhavini5231#!/vizhome/City_Bike_Analysis_15766020308630/CityBikeAnalysis?publish=yes</w:t>
-      </w:r>
-      <w:r>
-        <w:rPr>
-          <w:rFonts w:ascii="Calibri" w:eastAsia="Times New Roman" w:hAnsi="Calibri" w:cs="Calibri"/>
-          <w:sz w:val="32"/>
-          <w:szCs w:val="32"/>
-          <w:lang w:bidi="gu-IN"/>
-        </w:rPr>
-        <w:fldChar w:fldCharType="end"/>
-      </w:r>
+      <w:hyperlink r:id="rId5" w:anchor="!/vizhome/City_Bike_Analysis_15766020308630/CityBikeAnalysis?publish=yes" w:history="1">
+        <w:r>
+          <w:rPr>
+            <w:rFonts w:ascii="Calibri" w:eastAsia="Times New Roman" w:hAnsi="Calibri" w:cs="Calibri"/>
+            <w:color w:val="0000FF"/>
+            <w:sz w:val="32"/>
+            <w:szCs w:val="32"/>
+            <w:u w:val="single"/>
+            <w:lang w:bidi="gu-IN"/>
+          </w:rPr>
+          <w:t>https://public.tableau.com/profile/bhavini5231#!/vizhome/City_Bike_Analysis_15766020308630/CityBikeAnalysis?publish=yes</w:t>
+        </w:r>
+      </w:hyperlink>
     </w:p>
     <w:p>
       <w:pPr>
@@ -814,6 +814,7 @@
           <w:sz w:val="32"/>
           <w:szCs w:val="32"/>
         </w:rPr>
+        <w:lastRenderedPageBreak/>
         <w:t>By what percentage has total ridership grown?</w:t>
       </w:r>
     </w:p>
@@ -897,167 +898,6 @@
             <wp:extent cx="5943600" cy="2186940"/>
             <wp:effectExtent l="0" t="0" r="0" b="0"/>
             <wp:docPr id="1" name="Picture 1"/>
-            <wp:cNvGraphicFramePr>
-              <a:graphicFrameLocks xmlns:a="http://schemas.openxmlformats.org/drawingml/2006/main" noChangeAspect="1"/>
-            </wp:cNvGraphicFramePr>
-            <a:graphic xmlns:a="http://schemas.openxmlformats.org/drawingml/2006/main">
-              <a:graphicData uri="http://schemas.openxmlformats.org/drawingml/2006/picture">
-                <pic:pic xmlns:pic="http://schemas.openxmlformats.org/drawingml/2006/picture">
-                  <pic:nvPicPr>
-                    <pic:cNvPr id="1" name=""/>
-                    <pic:cNvPicPr/>
-                  </pic:nvPicPr>
-                  <pic:blipFill>
-                    <a:blip r:embed="rId5"/>
-                    <a:stretch>
-                      <a:fillRect/>
-                    </a:stretch>
-                  </pic:blipFill>
-                  <pic:spPr>
-                    <a:xfrm>
-                      <a:off x="0" y="0"/>
-                      <a:ext cx="5943600" cy="2186940"/>
-                    </a:xfrm>
-                    <a:prstGeom prst="rect">
-                      <a:avLst/>
-                    </a:prstGeom>
-                  </pic:spPr>
-                </pic:pic>
-              </a:graphicData>
-            </a:graphic>
-          </wp:inline>
-        </w:drawing>
-      </w:r>
-    </w:p>
-    <w:p>
-      <w:pPr>
-        <w:pStyle w:val="NormalWeb"/>
-        <w:numPr>
-          <w:ilvl w:val="0"/>
-          <w:numId w:val="1"/>
-        </w:numPr>
-        <w:shd w:val="clear" w:color="auto" w:fill="FFFFFF"/>
-        <w:adjustRightInd w:val="0"/>
-        <w:snapToGrid w:val="0"/>
-        <w:spacing w:before="0" w:beforeAutospacing="0" w:after="0" w:afterAutospacing="0" w:line="80" w:lineRule="atLeast"/>
-        <w:rPr>
-          <w:rFonts w:ascii="Calibri" w:hAnsi="Calibri" w:cs="Calibri"/>
-          <w:b/>
-          <w:bCs/>
-          <w:color w:val="24292E"/>
-          <w:sz w:val="32"/>
-          <w:szCs w:val="32"/>
-        </w:rPr>
-      </w:pPr>
-      <w:r>
-        <w:rPr>
-          <w:rFonts w:ascii="Calibri" w:hAnsi="Calibri" w:cs="Calibri"/>
-          <w:b/>
-          <w:bCs/>
-          <w:color w:val="24292E"/>
-          <w:sz w:val="32"/>
-          <w:szCs w:val="32"/>
-        </w:rPr>
-        <w:t>How has the proportion of short-term customers and annual subscribers changed?</w:t>
-      </w:r>
-    </w:p>
-    <w:p>
-      <w:pPr>
-        <w:pStyle w:val="NormalWeb"/>
-        <w:shd w:val="clear" w:color="auto" w:fill="FFFFFF"/>
-        <w:adjustRightInd w:val="0"/>
-        <w:snapToGrid w:val="0"/>
-        <w:spacing w:before="0" w:beforeAutospacing="0" w:after="0" w:afterAutospacing="0" w:line="80" w:lineRule="atLeast"/>
-        <w:ind w:left="720"/>
-        <w:rPr>
-          <w:rFonts w:ascii="Calibri" w:hAnsi="Calibri" w:cs="Calibri"/>
-          <w:color w:val="24292E"/>
-          <w:sz w:val="32"/>
-          <w:szCs w:val="32"/>
-        </w:rPr>
-      </w:pPr>
-      <w:r>
-        <w:rPr>
-          <w:rFonts w:ascii="Calibri" w:hAnsi="Calibri" w:cs="Calibri"/>
-          <w:color w:val="24292E"/>
-          <w:sz w:val="32"/>
-          <w:szCs w:val="32"/>
-        </w:rPr>
-        <w:t>Subscribers are higher in number than customers (short term).</w:t>
-      </w:r>
-    </w:p>
-    <w:p>
-      <w:pPr>
-        <w:pStyle w:val="NormalWeb"/>
-        <w:shd w:val="clear" w:color="auto" w:fill="FFFFFF"/>
-        <w:adjustRightInd w:val="0"/>
-        <w:snapToGrid w:val="0"/>
-        <w:spacing w:before="0" w:beforeAutospacing="0" w:after="0" w:afterAutospacing="0" w:line="80" w:lineRule="atLeast"/>
-        <w:ind w:left="720"/>
-        <w:rPr>
-          <w:rFonts w:ascii="Calibri" w:hAnsi="Calibri" w:cs="Calibri"/>
-          <w:color w:val="24292E"/>
-          <w:sz w:val="32"/>
-          <w:szCs w:val="32"/>
-        </w:rPr>
-      </w:pPr>
-      <w:r>
-        <w:rPr>
-          <w:rFonts w:ascii="Calibri" w:hAnsi="Calibri" w:cs="Calibri"/>
-          <w:color w:val="24292E"/>
-          <w:sz w:val="32"/>
-          <w:szCs w:val="32"/>
-        </w:rPr>
-        <w:t>Total riders increase during summer month, but it is interesting to see that rate of customers also increases</w:t>
-      </w:r>
-      <w:r>
-        <w:rPr>
-          <w:rFonts w:ascii="Calibri" w:hAnsi="Calibri" w:cs="Calibri"/>
-          <w:color w:val="24292E"/>
-          <w:sz w:val="32"/>
-          <w:szCs w:val="32"/>
-        </w:rPr>
-        <w:t xml:space="preserve"> during that time</w:t>
-      </w:r>
-      <w:r>
-        <w:rPr>
-          <w:rFonts w:ascii="Calibri" w:hAnsi="Calibri" w:cs="Calibri"/>
-          <w:color w:val="24292E"/>
-          <w:sz w:val="32"/>
-          <w:szCs w:val="32"/>
-        </w:rPr>
-        <w:t>. May be due to summer, travelers used the bikes for short distances.</w:t>
-      </w:r>
-    </w:p>
-    <w:p>
-      <w:pPr>
-        <w:pStyle w:val="NormalWeb"/>
-        <w:shd w:val="clear" w:color="auto" w:fill="FFFFFF"/>
-        <w:adjustRightInd w:val="0"/>
-        <w:snapToGrid w:val="0"/>
-        <w:spacing w:before="0" w:beforeAutospacing="0" w:after="0" w:afterAutospacing="0" w:line="80" w:lineRule="atLeast"/>
-        <w:ind w:left="360"/>
-        <w:rPr>
-          <w:rFonts w:ascii="Calibri" w:hAnsi="Calibri" w:cs="Calibri"/>
-          <w:color w:val="24292E"/>
-          <w:sz w:val="32"/>
-          <w:szCs w:val="32"/>
-        </w:rPr>
-      </w:pPr>
-      <w:r>
-        <w:rPr>
-          <w:rFonts w:ascii="Calibri" w:hAnsi="Calibri" w:cs="Calibri"/>
-          <w:noProof/>
-          <w:color w:val="24292E"/>
-          <w:sz w:val="32"/>
-          <w:szCs w:val="32"/>
-        </w:rPr>
-        <w:lastRenderedPageBreak/>
-        <w:drawing>
-          <wp:inline distT="0" distB="0" distL="0" distR="0" wp14:anchorId="35D651AC" wp14:editId="1C6FC2B9">
-            <wp:extent cx="5943600" cy="5380355"/>
-            <wp:effectExtent l="0" t="0" r="0" b="4445"/>
-            <wp:docPr id="2" name="Picture 2"/>
             <wp:cNvGraphicFramePr>
               <a:graphicFrameLocks xmlns:a="http://schemas.openxmlformats.org/drawingml/2006/main" noChangeAspect="1"/>
             </wp:cNvGraphicFramePr>
@@ -1077,7 +917,7 @@
                   <pic:spPr>
                     <a:xfrm>
                       <a:off x="0" y="0"/>
-                      <a:ext cx="5943600" cy="5380355"/>
+                      <a:ext cx="5943600" cy="2186940"/>
                     </a:xfrm>
                     <a:prstGeom prst="rect">
                       <a:avLst/>
@@ -1093,214 +933,6 @@
     <w:p>
       <w:pPr>
         <w:pStyle w:val="NormalWeb"/>
-        <w:shd w:val="clear" w:color="auto" w:fill="FFFFFF"/>
-        <w:adjustRightInd w:val="0"/>
-        <w:snapToGrid w:val="0"/>
-        <w:spacing w:before="0" w:beforeAutospacing="0" w:after="0" w:afterAutospacing="0" w:line="80" w:lineRule="atLeast"/>
-        <w:ind w:left="360"/>
-        <w:rPr>
-          <w:rFonts w:ascii="Calibri" w:hAnsi="Calibri" w:cs="Calibri"/>
-          <w:color w:val="24292E"/>
-          <w:sz w:val="32"/>
-          <w:szCs w:val="32"/>
-        </w:rPr>
-      </w:pPr>
-    </w:p>
-    <w:p>
-      <w:pPr>
-        <w:pStyle w:val="NormalWeb"/>
-        <w:shd w:val="clear" w:color="auto" w:fill="FFFFFF"/>
-        <w:adjustRightInd w:val="0"/>
-        <w:snapToGrid w:val="0"/>
-        <w:spacing w:before="0" w:beforeAutospacing="0" w:after="0" w:afterAutospacing="0" w:line="80" w:lineRule="atLeast"/>
-        <w:ind w:left="360"/>
-        <w:rPr>
-          <w:rFonts w:ascii="Calibri" w:hAnsi="Calibri" w:cs="Calibri"/>
-          <w:color w:val="24292E"/>
-          <w:sz w:val="32"/>
-          <w:szCs w:val="32"/>
-        </w:rPr>
-      </w:pPr>
-    </w:p>
-    <w:p>
-      <w:pPr>
-        <w:pStyle w:val="NormalWeb"/>
-        <w:shd w:val="clear" w:color="auto" w:fill="FFFFFF"/>
-        <w:adjustRightInd w:val="0"/>
-        <w:snapToGrid w:val="0"/>
-        <w:spacing w:before="0" w:beforeAutospacing="0" w:after="0" w:afterAutospacing="0" w:line="80" w:lineRule="atLeast"/>
-        <w:ind w:left="360"/>
-        <w:rPr>
-          <w:rFonts w:ascii="Calibri" w:hAnsi="Calibri" w:cs="Calibri"/>
-          <w:color w:val="24292E"/>
-          <w:sz w:val="32"/>
-          <w:szCs w:val="32"/>
-        </w:rPr>
-      </w:pPr>
-    </w:p>
-    <w:p>
-      <w:pPr>
-        <w:pStyle w:val="NormalWeb"/>
-        <w:shd w:val="clear" w:color="auto" w:fill="FFFFFF"/>
-        <w:adjustRightInd w:val="0"/>
-        <w:snapToGrid w:val="0"/>
-        <w:spacing w:before="0" w:beforeAutospacing="0" w:after="0" w:afterAutospacing="0" w:line="80" w:lineRule="atLeast"/>
-        <w:ind w:left="360"/>
-        <w:rPr>
-          <w:rFonts w:ascii="Calibri" w:hAnsi="Calibri" w:cs="Calibri"/>
-          <w:color w:val="24292E"/>
-          <w:sz w:val="32"/>
-          <w:szCs w:val="32"/>
-        </w:rPr>
-      </w:pPr>
-    </w:p>
-    <w:p>
-      <w:pPr>
-        <w:pStyle w:val="NormalWeb"/>
-        <w:shd w:val="clear" w:color="auto" w:fill="FFFFFF"/>
-        <w:adjustRightInd w:val="0"/>
-        <w:snapToGrid w:val="0"/>
-        <w:spacing w:before="0" w:beforeAutospacing="0" w:after="0" w:afterAutospacing="0" w:line="80" w:lineRule="atLeast"/>
-        <w:ind w:left="360"/>
-        <w:rPr>
-          <w:rFonts w:ascii="Calibri" w:hAnsi="Calibri" w:cs="Calibri"/>
-          <w:color w:val="24292E"/>
-          <w:sz w:val="32"/>
-          <w:szCs w:val="32"/>
-        </w:rPr>
-      </w:pPr>
-    </w:p>
-    <w:p>
-      <w:pPr>
-        <w:pStyle w:val="NormalWeb"/>
-        <w:shd w:val="clear" w:color="auto" w:fill="FFFFFF"/>
-        <w:adjustRightInd w:val="0"/>
-        <w:snapToGrid w:val="0"/>
-        <w:spacing w:before="0" w:beforeAutospacing="0" w:after="0" w:afterAutospacing="0" w:line="80" w:lineRule="atLeast"/>
-        <w:ind w:left="360"/>
-        <w:rPr>
-          <w:rFonts w:ascii="Calibri" w:hAnsi="Calibri" w:cs="Calibri"/>
-          <w:color w:val="24292E"/>
-          <w:sz w:val="32"/>
-          <w:szCs w:val="32"/>
-        </w:rPr>
-      </w:pPr>
-    </w:p>
-    <w:p>
-      <w:pPr>
-        <w:pStyle w:val="NormalWeb"/>
-        <w:shd w:val="clear" w:color="auto" w:fill="FFFFFF"/>
-        <w:adjustRightInd w:val="0"/>
-        <w:snapToGrid w:val="0"/>
-        <w:spacing w:before="0" w:beforeAutospacing="0" w:after="0" w:afterAutospacing="0" w:line="80" w:lineRule="atLeast"/>
-        <w:ind w:left="360"/>
-        <w:rPr>
-          <w:rFonts w:ascii="Calibri" w:hAnsi="Calibri" w:cs="Calibri"/>
-          <w:color w:val="24292E"/>
-          <w:sz w:val="32"/>
-          <w:szCs w:val="32"/>
-        </w:rPr>
-      </w:pPr>
-    </w:p>
-    <w:p>
-      <w:pPr>
-        <w:pStyle w:val="NormalWeb"/>
-        <w:shd w:val="clear" w:color="auto" w:fill="FFFFFF"/>
-        <w:adjustRightInd w:val="0"/>
-        <w:snapToGrid w:val="0"/>
-        <w:spacing w:before="0" w:beforeAutospacing="0" w:after="0" w:afterAutospacing="0" w:line="80" w:lineRule="atLeast"/>
-        <w:ind w:left="360"/>
-        <w:rPr>
-          <w:rFonts w:ascii="Calibri" w:hAnsi="Calibri" w:cs="Calibri"/>
-          <w:color w:val="24292E"/>
-          <w:sz w:val="32"/>
-          <w:szCs w:val="32"/>
-        </w:rPr>
-      </w:pPr>
-    </w:p>
-    <w:p>
-      <w:pPr>
-        <w:pStyle w:val="NormalWeb"/>
-        <w:shd w:val="clear" w:color="auto" w:fill="FFFFFF"/>
-        <w:adjustRightInd w:val="0"/>
-        <w:snapToGrid w:val="0"/>
-        <w:spacing w:before="0" w:beforeAutospacing="0" w:after="0" w:afterAutospacing="0" w:line="80" w:lineRule="atLeast"/>
-        <w:ind w:left="360"/>
-        <w:rPr>
-          <w:rFonts w:ascii="Calibri" w:hAnsi="Calibri" w:cs="Calibri"/>
-          <w:color w:val="24292E"/>
-          <w:sz w:val="32"/>
-          <w:szCs w:val="32"/>
-        </w:rPr>
-      </w:pPr>
-    </w:p>
-    <w:p>
-      <w:pPr>
-        <w:pStyle w:val="NormalWeb"/>
-        <w:shd w:val="clear" w:color="auto" w:fill="FFFFFF"/>
-        <w:adjustRightInd w:val="0"/>
-        <w:snapToGrid w:val="0"/>
-        <w:spacing w:before="0" w:beforeAutospacing="0" w:after="0" w:afterAutospacing="0" w:line="80" w:lineRule="atLeast"/>
-        <w:ind w:left="360"/>
-        <w:rPr>
-          <w:rFonts w:ascii="Calibri" w:hAnsi="Calibri" w:cs="Calibri"/>
-          <w:color w:val="24292E"/>
-          <w:sz w:val="32"/>
-          <w:szCs w:val="32"/>
-        </w:rPr>
-      </w:pPr>
-    </w:p>
-    <w:p>
-      <w:pPr>
-        <w:pStyle w:val="NormalWeb"/>
-        <w:shd w:val="clear" w:color="auto" w:fill="FFFFFF"/>
-        <w:adjustRightInd w:val="0"/>
-        <w:snapToGrid w:val="0"/>
-        <w:spacing w:before="0" w:beforeAutospacing="0" w:after="0" w:afterAutospacing="0" w:line="80" w:lineRule="atLeast"/>
-        <w:ind w:left="360"/>
-        <w:rPr>
-          <w:rFonts w:ascii="Calibri" w:hAnsi="Calibri" w:cs="Calibri"/>
-          <w:color w:val="24292E"/>
-          <w:sz w:val="32"/>
-          <w:szCs w:val="32"/>
-        </w:rPr>
-      </w:pPr>
-    </w:p>
-    <w:p>
-      <w:pPr>
-        <w:pStyle w:val="NormalWeb"/>
-        <w:shd w:val="clear" w:color="auto" w:fill="FFFFFF"/>
-        <w:adjustRightInd w:val="0"/>
-        <w:snapToGrid w:val="0"/>
-        <w:spacing w:before="0" w:beforeAutospacing="0" w:after="0" w:afterAutospacing="0" w:line="80" w:lineRule="atLeast"/>
-        <w:ind w:left="360"/>
-        <w:rPr>
-          <w:rFonts w:ascii="Calibri" w:hAnsi="Calibri" w:cs="Calibri"/>
-          <w:color w:val="24292E"/>
-          <w:sz w:val="32"/>
-          <w:szCs w:val="32"/>
-        </w:rPr>
-      </w:pPr>
-    </w:p>
-    <w:p>
-      <w:pPr>
-        <w:pStyle w:val="NormalWeb"/>
-        <w:shd w:val="clear" w:color="auto" w:fill="FFFFFF"/>
-        <w:adjustRightInd w:val="0"/>
-        <w:snapToGrid w:val="0"/>
-        <w:spacing w:before="0" w:beforeAutospacing="0" w:after="0" w:afterAutospacing="0" w:line="80" w:lineRule="atLeast"/>
-        <w:ind w:left="360"/>
-        <w:rPr>
-          <w:rFonts w:ascii="Calibri" w:hAnsi="Calibri" w:cs="Calibri"/>
-          <w:color w:val="24292E"/>
-          <w:sz w:val="32"/>
-          <w:szCs w:val="32"/>
-        </w:rPr>
-      </w:pPr>
-    </w:p>
-    <w:p>
-      <w:pPr>
-        <w:pStyle w:val="NormalWeb"/>
         <w:numPr>
           <w:ilvl w:val="0"/>
           <w:numId w:val="1"/>
@@ -1327,33 +959,85 @@
           <w:sz w:val="32"/>
           <w:szCs w:val="32"/>
         </w:rPr>
-        <w:t>What are the peak hours in which bikes are used during summer months?</w:t>
-      </w:r>
-    </w:p>
-    <w:p>
-      <w:pPr>
-        <w:pStyle w:val="NormalWeb"/>
-        <w:shd w:val="clear" w:color="auto" w:fill="FFFFFF"/>
-        <w:adjustRightInd w:val="0"/>
-        <w:snapToGrid w:val="0"/>
-        <w:spacing w:before="0" w:beforeAutospacing="0" w:after="0" w:afterAutospacing="0" w:line="80" w:lineRule="atLeast"/>
-        <w:ind w:left="720"/>
-        <w:rPr>
-          <w:rFonts w:ascii="Calibri" w:hAnsi="Calibri" w:cs="Calibri"/>
-          <w:color w:val="24292E"/>
-          <w:sz w:val="32"/>
-          <w:szCs w:val="32"/>
-        </w:rPr>
-      </w:pPr>
-    </w:p>
-    <w:p>
-      <w:pPr>
-        <w:pStyle w:val="NormalWeb"/>
-        <w:shd w:val="clear" w:color="auto" w:fill="FFFFFF"/>
-        <w:adjustRightInd w:val="0"/>
-        <w:snapToGrid w:val="0"/>
-        <w:spacing w:before="0" w:beforeAutospacing="0" w:after="0" w:afterAutospacing="0" w:line="80" w:lineRule="atLeast"/>
-        <w:ind w:left="720"/>
+        <w:t>How has the proportion of short-term customers and annual subscribers changed?</w:t>
+      </w:r>
+    </w:p>
+    <w:p>
+      <w:pPr>
+        <w:pStyle w:val="NormalWeb"/>
+        <w:shd w:val="clear" w:color="auto" w:fill="FFFFFF"/>
+        <w:adjustRightInd w:val="0"/>
+        <w:snapToGrid w:val="0"/>
+        <w:spacing w:before="0" w:beforeAutospacing="0" w:after="0" w:afterAutospacing="0" w:line="80" w:lineRule="atLeast"/>
+        <w:ind w:left="720"/>
+        <w:rPr>
+          <w:rFonts w:ascii="Calibri" w:hAnsi="Calibri" w:cs="Calibri"/>
+          <w:color w:val="24292E"/>
+          <w:sz w:val="32"/>
+          <w:szCs w:val="32"/>
+        </w:rPr>
+      </w:pPr>
+      <w:r>
+        <w:rPr>
+          <w:rFonts w:ascii="Calibri" w:hAnsi="Calibri" w:cs="Calibri"/>
+          <w:color w:val="24292E"/>
+          <w:sz w:val="32"/>
+          <w:szCs w:val="32"/>
+        </w:rPr>
+        <w:t>Subscribers are higher in number than customers (short term).</w:t>
+      </w:r>
+    </w:p>
+    <w:p>
+      <w:pPr>
+        <w:pStyle w:val="NormalWeb"/>
+        <w:shd w:val="clear" w:color="auto" w:fill="FFFFFF"/>
+        <w:adjustRightInd w:val="0"/>
+        <w:snapToGrid w:val="0"/>
+        <w:spacing w:before="0" w:beforeAutospacing="0" w:after="0" w:afterAutospacing="0" w:line="80" w:lineRule="atLeast"/>
+        <w:ind w:left="720"/>
+        <w:rPr>
+          <w:rFonts w:ascii="Calibri" w:hAnsi="Calibri" w:cs="Calibri"/>
+          <w:color w:val="24292E"/>
+          <w:sz w:val="32"/>
+          <w:szCs w:val="32"/>
+        </w:rPr>
+      </w:pPr>
+      <w:r>
+        <w:rPr>
+          <w:rFonts w:ascii="Calibri" w:hAnsi="Calibri" w:cs="Calibri"/>
+          <w:color w:val="24292E"/>
+          <w:sz w:val="32"/>
+          <w:szCs w:val="32"/>
+        </w:rPr>
+        <w:t>Total riders increase during summer month, but it is interesting to see that rate of customers also increases</w:t>
+      </w:r>
+      <w:r>
+        <w:rPr>
+          <w:rFonts w:ascii="Calibri" w:hAnsi="Calibri" w:cs="Calibri"/>
+          <w:color w:val="24292E"/>
+          <w:sz w:val="32"/>
+          <w:szCs w:val="32"/>
+        </w:rPr>
+        <w:t xml:space="preserve"> during that time</w:t>
+      </w:r>
+      <w:r>
+        <w:rPr>
+          <w:rFonts w:ascii="Calibri" w:hAnsi="Calibri" w:cs="Calibri"/>
+          <w:color w:val="24292E"/>
+          <w:sz w:val="32"/>
+          <w:szCs w:val="32"/>
+        </w:rPr>
+        <w:t>. May be due to summer, travelers used the bikes for short distances.</w:t>
+      </w:r>
+    </w:p>
+    <w:p>
+      <w:pPr>
+        <w:pStyle w:val="NormalWeb"/>
+        <w:shd w:val="clear" w:color="auto" w:fill="FFFFFF"/>
+        <w:adjustRightInd w:val="0"/>
+        <w:snapToGrid w:val="0"/>
+        <w:spacing w:before="0" w:beforeAutospacing="0" w:after="0" w:afterAutospacing="0" w:line="80" w:lineRule="atLeast"/>
+        <w:ind w:left="360"/>
         <w:rPr>
           <w:rFonts w:ascii="Calibri" w:hAnsi="Calibri" w:cs="Calibri"/>
           <w:color w:val="24292E"/>
@@ -1369,11 +1053,12 @@
           <w:sz w:val="32"/>
           <w:szCs w:val="32"/>
         </w:rPr>
+        <w:lastRenderedPageBreak/>
         <w:drawing>
-          <wp:inline distT="0" distB="0" distL="0" distR="0" wp14:anchorId="3B24DF49" wp14:editId="08EDEAB6">
-            <wp:extent cx="5270500" cy="4796380"/>
+          <wp:inline distT="0" distB="0" distL="0" distR="0" wp14:anchorId="35D651AC" wp14:editId="1C6FC2B9">
+            <wp:extent cx="5943600" cy="5380355"/>
             <wp:effectExtent l="0" t="0" r="0" b="4445"/>
-            <wp:docPr id="3" name="Picture 3"/>
+            <wp:docPr id="2" name="Picture 2"/>
             <wp:cNvGraphicFramePr>
               <a:graphicFrameLocks xmlns:a="http://schemas.openxmlformats.org/drawingml/2006/main" noChangeAspect="1"/>
             </wp:cNvGraphicFramePr>
@@ -1393,7 +1078,7 @@
                   <pic:spPr>
                     <a:xfrm>
                       <a:off x="0" y="0"/>
-                      <a:ext cx="5312297" cy="4834417"/>
+                      <a:ext cx="5943600" cy="5380355"/>
                     </a:xfrm>
                     <a:prstGeom prst="rect">
                       <a:avLst/>
@@ -1413,199 +1098,199 @@
         <w:adjustRightInd w:val="0"/>
         <w:snapToGrid w:val="0"/>
         <w:spacing w:before="0" w:beforeAutospacing="0" w:after="0" w:afterAutospacing="0" w:line="80" w:lineRule="atLeast"/>
-        <w:ind w:left="720"/>
-        <w:rPr>
-          <w:rFonts w:ascii="Calibri" w:hAnsi="Calibri" w:cs="Calibri"/>
-          <w:color w:val="24292E"/>
-          <w:sz w:val="32"/>
-          <w:szCs w:val="32"/>
-        </w:rPr>
-      </w:pPr>
-    </w:p>
-    <w:p>
-      <w:pPr>
-        <w:pStyle w:val="NormalWeb"/>
-        <w:shd w:val="clear" w:color="auto" w:fill="FFFFFF"/>
-        <w:adjustRightInd w:val="0"/>
-        <w:snapToGrid w:val="0"/>
-        <w:spacing w:before="0" w:beforeAutospacing="0" w:after="0" w:afterAutospacing="0" w:line="80" w:lineRule="atLeast"/>
-        <w:ind w:left="720"/>
-        <w:rPr>
-          <w:rFonts w:ascii="Calibri" w:hAnsi="Calibri" w:cs="Calibri"/>
-          <w:color w:val="24292E"/>
-          <w:sz w:val="32"/>
-          <w:szCs w:val="32"/>
-        </w:rPr>
-      </w:pPr>
-    </w:p>
-    <w:p>
-      <w:pPr>
-        <w:pStyle w:val="NormalWeb"/>
-        <w:shd w:val="clear" w:color="auto" w:fill="FFFFFF"/>
-        <w:adjustRightInd w:val="0"/>
-        <w:snapToGrid w:val="0"/>
-        <w:spacing w:before="0" w:beforeAutospacing="0" w:after="0" w:afterAutospacing="0" w:line="80" w:lineRule="atLeast"/>
-        <w:ind w:left="720"/>
-        <w:rPr>
-          <w:rFonts w:ascii="Calibri" w:hAnsi="Calibri" w:cs="Calibri"/>
-          <w:color w:val="24292E"/>
-          <w:sz w:val="32"/>
-          <w:szCs w:val="32"/>
-        </w:rPr>
-      </w:pPr>
-    </w:p>
-    <w:p>
-      <w:pPr>
-        <w:pStyle w:val="NormalWeb"/>
-        <w:shd w:val="clear" w:color="auto" w:fill="FFFFFF"/>
-        <w:adjustRightInd w:val="0"/>
-        <w:snapToGrid w:val="0"/>
-        <w:spacing w:before="0" w:beforeAutospacing="0" w:after="0" w:afterAutospacing="0" w:line="80" w:lineRule="atLeast"/>
-        <w:ind w:left="720"/>
-        <w:rPr>
-          <w:rFonts w:ascii="Calibri" w:hAnsi="Calibri" w:cs="Calibri"/>
-          <w:color w:val="24292E"/>
-          <w:sz w:val="32"/>
-          <w:szCs w:val="32"/>
-        </w:rPr>
-      </w:pPr>
-    </w:p>
-    <w:p>
-      <w:pPr>
-        <w:pStyle w:val="NormalWeb"/>
-        <w:shd w:val="clear" w:color="auto" w:fill="FFFFFF"/>
-        <w:adjustRightInd w:val="0"/>
-        <w:snapToGrid w:val="0"/>
-        <w:spacing w:before="0" w:beforeAutospacing="0" w:after="0" w:afterAutospacing="0" w:line="80" w:lineRule="atLeast"/>
-        <w:ind w:left="720"/>
-        <w:rPr>
-          <w:rFonts w:ascii="Calibri" w:hAnsi="Calibri" w:cs="Calibri"/>
-          <w:color w:val="24292E"/>
-          <w:sz w:val="32"/>
-          <w:szCs w:val="32"/>
-        </w:rPr>
-      </w:pPr>
-    </w:p>
-    <w:p>
-      <w:pPr>
-        <w:pStyle w:val="NormalWeb"/>
-        <w:shd w:val="clear" w:color="auto" w:fill="FFFFFF"/>
-        <w:adjustRightInd w:val="0"/>
-        <w:snapToGrid w:val="0"/>
-        <w:spacing w:before="0" w:beforeAutospacing="0" w:after="0" w:afterAutospacing="0" w:line="80" w:lineRule="atLeast"/>
-        <w:ind w:left="720"/>
-        <w:rPr>
-          <w:rFonts w:ascii="Calibri" w:hAnsi="Calibri" w:cs="Calibri"/>
-          <w:color w:val="24292E"/>
-          <w:sz w:val="32"/>
-          <w:szCs w:val="32"/>
-        </w:rPr>
-      </w:pPr>
-    </w:p>
-    <w:p>
-      <w:pPr>
-        <w:pStyle w:val="NormalWeb"/>
-        <w:shd w:val="clear" w:color="auto" w:fill="FFFFFF"/>
-        <w:adjustRightInd w:val="0"/>
-        <w:snapToGrid w:val="0"/>
-        <w:spacing w:before="0" w:beforeAutospacing="0" w:after="0" w:afterAutospacing="0" w:line="80" w:lineRule="atLeast"/>
-        <w:ind w:left="720"/>
-        <w:rPr>
-          <w:rFonts w:ascii="Calibri" w:hAnsi="Calibri" w:cs="Calibri"/>
-          <w:color w:val="24292E"/>
-          <w:sz w:val="32"/>
-          <w:szCs w:val="32"/>
-        </w:rPr>
-      </w:pPr>
-    </w:p>
-    <w:p>
-      <w:pPr>
-        <w:pStyle w:val="NormalWeb"/>
-        <w:shd w:val="clear" w:color="auto" w:fill="FFFFFF"/>
-        <w:adjustRightInd w:val="0"/>
-        <w:snapToGrid w:val="0"/>
-        <w:spacing w:before="0" w:beforeAutospacing="0" w:after="0" w:afterAutospacing="0" w:line="80" w:lineRule="atLeast"/>
-        <w:ind w:left="720"/>
-        <w:rPr>
-          <w:rFonts w:ascii="Calibri" w:hAnsi="Calibri" w:cs="Calibri"/>
-          <w:color w:val="24292E"/>
-          <w:sz w:val="32"/>
-          <w:szCs w:val="32"/>
-        </w:rPr>
-      </w:pPr>
-    </w:p>
-    <w:p>
-      <w:pPr>
-        <w:pStyle w:val="NormalWeb"/>
-        <w:shd w:val="clear" w:color="auto" w:fill="FFFFFF"/>
-        <w:adjustRightInd w:val="0"/>
-        <w:snapToGrid w:val="0"/>
-        <w:spacing w:before="0" w:beforeAutospacing="0" w:after="0" w:afterAutospacing="0" w:line="80" w:lineRule="atLeast"/>
-        <w:ind w:left="720"/>
-        <w:rPr>
-          <w:rFonts w:ascii="Calibri" w:hAnsi="Calibri" w:cs="Calibri"/>
-          <w:color w:val="24292E"/>
-          <w:sz w:val="32"/>
-          <w:szCs w:val="32"/>
-        </w:rPr>
-      </w:pPr>
-    </w:p>
-    <w:p>
-      <w:pPr>
-        <w:pStyle w:val="NormalWeb"/>
-        <w:shd w:val="clear" w:color="auto" w:fill="FFFFFF"/>
-        <w:adjustRightInd w:val="0"/>
-        <w:snapToGrid w:val="0"/>
-        <w:spacing w:before="0" w:beforeAutospacing="0" w:after="0" w:afterAutospacing="0" w:line="80" w:lineRule="atLeast"/>
-        <w:ind w:left="720"/>
-        <w:rPr>
-          <w:rFonts w:ascii="Calibri" w:hAnsi="Calibri" w:cs="Calibri"/>
-          <w:color w:val="24292E"/>
-          <w:sz w:val="32"/>
-          <w:szCs w:val="32"/>
-        </w:rPr>
-      </w:pPr>
-    </w:p>
-    <w:p>
-      <w:pPr>
-        <w:pStyle w:val="NormalWeb"/>
-        <w:shd w:val="clear" w:color="auto" w:fill="FFFFFF"/>
-        <w:adjustRightInd w:val="0"/>
-        <w:snapToGrid w:val="0"/>
-        <w:spacing w:before="0" w:beforeAutospacing="0" w:after="0" w:afterAutospacing="0" w:line="80" w:lineRule="atLeast"/>
-        <w:ind w:left="720"/>
-        <w:rPr>
-          <w:rFonts w:ascii="Calibri" w:hAnsi="Calibri" w:cs="Calibri"/>
-          <w:color w:val="24292E"/>
-          <w:sz w:val="32"/>
-          <w:szCs w:val="32"/>
-        </w:rPr>
-      </w:pPr>
-    </w:p>
-    <w:p>
-      <w:pPr>
-        <w:pStyle w:val="NormalWeb"/>
-        <w:shd w:val="clear" w:color="auto" w:fill="FFFFFF"/>
-        <w:adjustRightInd w:val="0"/>
-        <w:snapToGrid w:val="0"/>
-        <w:spacing w:before="0" w:beforeAutospacing="0" w:after="0" w:afterAutospacing="0" w:line="80" w:lineRule="atLeast"/>
-        <w:ind w:left="720"/>
-        <w:rPr>
-          <w:rFonts w:ascii="Calibri" w:hAnsi="Calibri" w:cs="Calibri"/>
-          <w:color w:val="24292E"/>
-          <w:sz w:val="32"/>
-          <w:szCs w:val="32"/>
-        </w:rPr>
-      </w:pPr>
-    </w:p>
-    <w:p>
-      <w:pPr>
-        <w:pStyle w:val="NormalWeb"/>
-        <w:shd w:val="clear" w:color="auto" w:fill="FFFFFF"/>
-        <w:adjustRightInd w:val="0"/>
-        <w:snapToGrid w:val="0"/>
-        <w:spacing w:before="0" w:beforeAutospacing="0" w:after="0" w:afterAutospacing="0" w:line="80" w:lineRule="atLeast"/>
-        <w:ind w:left="720"/>
+        <w:ind w:left="360"/>
+        <w:rPr>
+          <w:rFonts w:ascii="Calibri" w:hAnsi="Calibri" w:cs="Calibri"/>
+          <w:color w:val="24292E"/>
+          <w:sz w:val="32"/>
+          <w:szCs w:val="32"/>
+        </w:rPr>
+      </w:pPr>
+    </w:p>
+    <w:p>
+      <w:pPr>
+        <w:pStyle w:val="NormalWeb"/>
+        <w:shd w:val="clear" w:color="auto" w:fill="FFFFFF"/>
+        <w:adjustRightInd w:val="0"/>
+        <w:snapToGrid w:val="0"/>
+        <w:spacing w:before="0" w:beforeAutospacing="0" w:after="0" w:afterAutospacing="0" w:line="80" w:lineRule="atLeast"/>
+        <w:ind w:left="360"/>
+        <w:rPr>
+          <w:rFonts w:ascii="Calibri" w:hAnsi="Calibri" w:cs="Calibri"/>
+          <w:color w:val="24292E"/>
+          <w:sz w:val="32"/>
+          <w:szCs w:val="32"/>
+        </w:rPr>
+      </w:pPr>
+    </w:p>
+    <w:p>
+      <w:pPr>
+        <w:pStyle w:val="NormalWeb"/>
+        <w:shd w:val="clear" w:color="auto" w:fill="FFFFFF"/>
+        <w:adjustRightInd w:val="0"/>
+        <w:snapToGrid w:val="0"/>
+        <w:spacing w:before="0" w:beforeAutospacing="0" w:after="0" w:afterAutospacing="0" w:line="80" w:lineRule="atLeast"/>
+        <w:ind w:left="360"/>
+        <w:rPr>
+          <w:rFonts w:ascii="Calibri" w:hAnsi="Calibri" w:cs="Calibri"/>
+          <w:color w:val="24292E"/>
+          <w:sz w:val="32"/>
+          <w:szCs w:val="32"/>
+        </w:rPr>
+      </w:pPr>
+    </w:p>
+    <w:p>
+      <w:pPr>
+        <w:pStyle w:val="NormalWeb"/>
+        <w:shd w:val="clear" w:color="auto" w:fill="FFFFFF"/>
+        <w:adjustRightInd w:val="0"/>
+        <w:snapToGrid w:val="0"/>
+        <w:spacing w:before="0" w:beforeAutospacing="0" w:after="0" w:afterAutospacing="0" w:line="80" w:lineRule="atLeast"/>
+        <w:ind w:left="360"/>
+        <w:rPr>
+          <w:rFonts w:ascii="Calibri" w:hAnsi="Calibri" w:cs="Calibri"/>
+          <w:color w:val="24292E"/>
+          <w:sz w:val="32"/>
+          <w:szCs w:val="32"/>
+        </w:rPr>
+      </w:pPr>
+    </w:p>
+    <w:p>
+      <w:pPr>
+        <w:pStyle w:val="NormalWeb"/>
+        <w:shd w:val="clear" w:color="auto" w:fill="FFFFFF"/>
+        <w:adjustRightInd w:val="0"/>
+        <w:snapToGrid w:val="0"/>
+        <w:spacing w:before="0" w:beforeAutospacing="0" w:after="0" w:afterAutospacing="0" w:line="80" w:lineRule="atLeast"/>
+        <w:ind w:left="360"/>
+        <w:rPr>
+          <w:rFonts w:ascii="Calibri" w:hAnsi="Calibri" w:cs="Calibri"/>
+          <w:color w:val="24292E"/>
+          <w:sz w:val="32"/>
+          <w:szCs w:val="32"/>
+        </w:rPr>
+      </w:pPr>
+    </w:p>
+    <w:p>
+      <w:pPr>
+        <w:pStyle w:val="NormalWeb"/>
+        <w:shd w:val="clear" w:color="auto" w:fill="FFFFFF"/>
+        <w:adjustRightInd w:val="0"/>
+        <w:snapToGrid w:val="0"/>
+        <w:spacing w:before="0" w:beforeAutospacing="0" w:after="0" w:afterAutospacing="0" w:line="80" w:lineRule="atLeast"/>
+        <w:ind w:left="360"/>
+        <w:rPr>
+          <w:rFonts w:ascii="Calibri" w:hAnsi="Calibri" w:cs="Calibri"/>
+          <w:color w:val="24292E"/>
+          <w:sz w:val="32"/>
+          <w:szCs w:val="32"/>
+        </w:rPr>
+      </w:pPr>
+    </w:p>
+    <w:p>
+      <w:pPr>
+        <w:pStyle w:val="NormalWeb"/>
+        <w:shd w:val="clear" w:color="auto" w:fill="FFFFFF"/>
+        <w:adjustRightInd w:val="0"/>
+        <w:snapToGrid w:val="0"/>
+        <w:spacing w:before="0" w:beforeAutospacing="0" w:after="0" w:afterAutospacing="0" w:line="80" w:lineRule="atLeast"/>
+        <w:ind w:left="360"/>
+        <w:rPr>
+          <w:rFonts w:ascii="Calibri" w:hAnsi="Calibri" w:cs="Calibri"/>
+          <w:color w:val="24292E"/>
+          <w:sz w:val="32"/>
+          <w:szCs w:val="32"/>
+        </w:rPr>
+      </w:pPr>
+    </w:p>
+    <w:p>
+      <w:pPr>
+        <w:pStyle w:val="NormalWeb"/>
+        <w:shd w:val="clear" w:color="auto" w:fill="FFFFFF"/>
+        <w:adjustRightInd w:val="0"/>
+        <w:snapToGrid w:val="0"/>
+        <w:spacing w:before="0" w:beforeAutospacing="0" w:after="0" w:afterAutospacing="0" w:line="80" w:lineRule="atLeast"/>
+        <w:ind w:left="360"/>
+        <w:rPr>
+          <w:rFonts w:ascii="Calibri" w:hAnsi="Calibri" w:cs="Calibri"/>
+          <w:color w:val="24292E"/>
+          <w:sz w:val="32"/>
+          <w:szCs w:val="32"/>
+        </w:rPr>
+      </w:pPr>
+    </w:p>
+    <w:p>
+      <w:pPr>
+        <w:pStyle w:val="NormalWeb"/>
+        <w:shd w:val="clear" w:color="auto" w:fill="FFFFFF"/>
+        <w:adjustRightInd w:val="0"/>
+        <w:snapToGrid w:val="0"/>
+        <w:spacing w:before="0" w:beforeAutospacing="0" w:after="0" w:afterAutospacing="0" w:line="80" w:lineRule="atLeast"/>
+        <w:ind w:left="360"/>
+        <w:rPr>
+          <w:rFonts w:ascii="Calibri" w:hAnsi="Calibri" w:cs="Calibri"/>
+          <w:color w:val="24292E"/>
+          <w:sz w:val="32"/>
+          <w:szCs w:val="32"/>
+        </w:rPr>
+      </w:pPr>
+    </w:p>
+    <w:p>
+      <w:pPr>
+        <w:pStyle w:val="NormalWeb"/>
+        <w:shd w:val="clear" w:color="auto" w:fill="FFFFFF"/>
+        <w:adjustRightInd w:val="0"/>
+        <w:snapToGrid w:val="0"/>
+        <w:spacing w:before="0" w:beforeAutospacing="0" w:after="0" w:afterAutospacing="0" w:line="80" w:lineRule="atLeast"/>
+        <w:ind w:left="360"/>
+        <w:rPr>
+          <w:rFonts w:ascii="Calibri" w:hAnsi="Calibri" w:cs="Calibri"/>
+          <w:color w:val="24292E"/>
+          <w:sz w:val="32"/>
+          <w:szCs w:val="32"/>
+        </w:rPr>
+      </w:pPr>
+    </w:p>
+    <w:p>
+      <w:pPr>
+        <w:pStyle w:val="NormalWeb"/>
+        <w:shd w:val="clear" w:color="auto" w:fill="FFFFFF"/>
+        <w:adjustRightInd w:val="0"/>
+        <w:snapToGrid w:val="0"/>
+        <w:spacing w:before="0" w:beforeAutospacing="0" w:after="0" w:afterAutospacing="0" w:line="80" w:lineRule="atLeast"/>
+        <w:ind w:left="360"/>
+        <w:rPr>
+          <w:rFonts w:ascii="Calibri" w:hAnsi="Calibri" w:cs="Calibri"/>
+          <w:color w:val="24292E"/>
+          <w:sz w:val="32"/>
+          <w:szCs w:val="32"/>
+        </w:rPr>
+      </w:pPr>
+    </w:p>
+    <w:p>
+      <w:pPr>
+        <w:pStyle w:val="NormalWeb"/>
+        <w:shd w:val="clear" w:color="auto" w:fill="FFFFFF"/>
+        <w:adjustRightInd w:val="0"/>
+        <w:snapToGrid w:val="0"/>
+        <w:spacing w:before="0" w:beforeAutospacing="0" w:after="0" w:afterAutospacing="0" w:line="80" w:lineRule="atLeast"/>
+        <w:ind w:left="360"/>
+        <w:rPr>
+          <w:rFonts w:ascii="Calibri" w:hAnsi="Calibri" w:cs="Calibri"/>
+          <w:color w:val="24292E"/>
+          <w:sz w:val="32"/>
+          <w:szCs w:val="32"/>
+        </w:rPr>
+      </w:pPr>
+    </w:p>
+    <w:p>
+      <w:pPr>
+        <w:pStyle w:val="NormalWeb"/>
+        <w:shd w:val="clear" w:color="auto" w:fill="FFFFFF"/>
+        <w:adjustRightInd w:val="0"/>
+        <w:snapToGrid w:val="0"/>
+        <w:spacing w:before="0" w:beforeAutospacing="0" w:after="0" w:afterAutospacing="0" w:line="80" w:lineRule="atLeast"/>
+        <w:ind w:left="360"/>
         <w:rPr>
           <w:rFonts w:ascii="Calibri" w:hAnsi="Calibri" w:cs="Calibri"/>
           <w:color w:val="24292E"/>
@@ -1643,8 +1328,24 @@
           <w:sz w:val="32"/>
           <w:szCs w:val="32"/>
         </w:rPr>
-        <w:t>What are the peak hours in which bikes are used during winter months?</w:t>
-      </w:r>
+        <w:t>What are the peak hours in which bikes are used during summer months?</w:t>
+      </w:r>
+    </w:p>
+    <w:p>
+      <w:pPr>
+        <w:pStyle w:val="NormalWeb"/>
+        <w:shd w:val="clear" w:color="auto" w:fill="FFFFFF"/>
+        <w:adjustRightInd w:val="0"/>
+        <w:snapToGrid w:val="0"/>
+        <w:spacing w:before="0" w:beforeAutospacing="0" w:after="0" w:afterAutospacing="0" w:line="80" w:lineRule="atLeast"/>
+        <w:ind w:left="720"/>
+        <w:rPr>
+          <w:rFonts w:ascii="Calibri" w:hAnsi="Calibri" w:cs="Calibri"/>
+          <w:color w:val="24292E"/>
+          <w:sz w:val="32"/>
+          <w:szCs w:val="32"/>
+        </w:rPr>
+      </w:pPr>
     </w:p>
     <w:p>
       <w:pPr>
@@ -1670,10 +1371,10 @@
           <w:szCs w:val="32"/>
         </w:rPr>
         <w:drawing>
-          <wp:inline distT="0" distB="0" distL="0" distR="0" wp14:anchorId="49155FB0" wp14:editId="2796DC35">
-            <wp:extent cx="5943600" cy="5773420"/>
-            <wp:effectExtent l="0" t="0" r="0" b="5080"/>
-            <wp:docPr id="4" name="Picture 4"/>
+          <wp:inline distT="0" distB="0" distL="0" distR="0" wp14:anchorId="3B24DF49" wp14:editId="08EDEAB6">
+            <wp:extent cx="5270500" cy="4796380"/>
+            <wp:effectExtent l="0" t="0" r="0" b="4445"/>
+            <wp:docPr id="3" name="Picture 3"/>
             <wp:cNvGraphicFramePr>
               <a:graphicFrameLocks xmlns:a="http://schemas.openxmlformats.org/drawingml/2006/main" noChangeAspect="1"/>
             </wp:cNvGraphicFramePr>
@@ -1693,7 +1394,7 @@
                   <pic:spPr>
                     <a:xfrm>
                       <a:off x="0" y="0"/>
-                      <a:ext cx="5943600" cy="5773420"/>
+                      <a:ext cx="5312297" cy="4834417"/>
                     </a:xfrm>
                     <a:prstGeom prst="rect">
                       <a:avLst/>
@@ -1721,25 +1422,102 @@
           <w:szCs w:val="32"/>
         </w:rPr>
       </w:pPr>
-      <w:r>
-        <w:rPr>
-          <w:rFonts w:ascii="Calibri" w:hAnsi="Calibri" w:cs="Calibri"/>
-          <w:color w:val="24292E"/>
-          <w:sz w:val="32"/>
-          <w:szCs w:val="32"/>
-        </w:rPr>
-        <w:lastRenderedPageBreak/>
-        <w:t>During Summer and Winter, Bike usage is mostly between 7-9am and 6-8pm.</w:t>
-      </w:r>
-      <w:r>
-        <w:rPr>
-          <w:rFonts w:ascii="Calibri" w:hAnsi="Calibri" w:cs="Calibri"/>
-          <w:color w:val="24292E"/>
-          <w:sz w:val="32"/>
-          <w:szCs w:val="32"/>
-        </w:rPr>
-        <w:t xml:space="preserve"> It is understood that mainly students and working people uses bike more due to the bike usage in constant time period.</w:t>
-      </w:r>
+    </w:p>
+    <w:p>
+      <w:pPr>
+        <w:pStyle w:val="NormalWeb"/>
+        <w:shd w:val="clear" w:color="auto" w:fill="FFFFFF"/>
+        <w:adjustRightInd w:val="0"/>
+        <w:snapToGrid w:val="0"/>
+        <w:spacing w:before="0" w:beforeAutospacing="0" w:after="0" w:afterAutospacing="0" w:line="80" w:lineRule="atLeast"/>
+        <w:ind w:left="720"/>
+        <w:rPr>
+          <w:rFonts w:ascii="Calibri" w:hAnsi="Calibri" w:cs="Calibri"/>
+          <w:color w:val="24292E"/>
+          <w:sz w:val="32"/>
+          <w:szCs w:val="32"/>
+        </w:rPr>
+      </w:pPr>
+    </w:p>
+    <w:p>
+      <w:pPr>
+        <w:pStyle w:val="NormalWeb"/>
+        <w:shd w:val="clear" w:color="auto" w:fill="FFFFFF"/>
+        <w:adjustRightInd w:val="0"/>
+        <w:snapToGrid w:val="0"/>
+        <w:spacing w:before="0" w:beforeAutospacing="0" w:after="0" w:afterAutospacing="0" w:line="80" w:lineRule="atLeast"/>
+        <w:ind w:left="720"/>
+        <w:rPr>
+          <w:rFonts w:ascii="Calibri" w:hAnsi="Calibri" w:cs="Calibri"/>
+          <w:color w:val="24292E"/>
+          <w:sz w:val="32"/>
+          <w:szCs w:val="32"/>
+        </w:rPr>
+      </w:pPr>
+    </w:p>
+    <w:p>
+      <w:pPr>
+        <w:pStyle w:val="NormalWeb"/>
+        <w:shd w:val="clear" w:color="auto" w:fill="FFFFFF"/>
+        <w:adjustRightInd w:val="0"/>
+        <w:snapToGrid w:val="0"/>
+        <w:spacing w:before="0" w:beforeAutospacing="0" w:after="0" w:afterAutospacing="0" w:line="80" w:lineRule="atLeast"/>
+        <w:ind w:left="720"/>
+        <w:rPr>
+          <w:rFonts w:ascii="Calibri" w:hAnsi="Calibri" w:cs="Calibri"/>
+          <w:color w:val="24292E"/>
+          <w:sz w:val="32"/>
+          <w:szCs w:val="32"/>
+        </w:rPr>
+      </w:pPr>
+    </w:p>
+    <w:p>
+      <w:pPr>
+        <w:pStyle w:val="NormalWeb"/>
+        <w:shd w:val="clear" w:color="auto" w:fill="FFFFFF"/>
+        <w:adjustRightInd w:val="0"/>
+        <w:snapToGrid w:val="0"/>
+        <w:spacing w:before="0" w:beforeAutospacing="0" w:after="0" w:afterAutospacing="0" w:line="80" w:lineRule="atLeast"/>
+        <w:ind w:left="720"/>
+        <w:rPr>
+          <w:rFonts w:ascii="Calibri" w:hAnsi="Calibri" w:cs="Calibri"/>
+          <w:color w:val="24292E"/>
+          <w:sz w:val="32"/>
+          <w:szCs w:val="32"/>
+        </w:rPr>
+      </w:pPr>
+    </w:p>
+    <w:p>
+      <w:pPr>
+        <w:pStyle w:val="NormalWeb"/>
+        <w:shd w:val="clear" w:color="auto" w:fill="FFFFFF"/>
+        <w:adjustRightInd w:val="0"/>
+        <w:snapToGrid w:val="0"/>
+        <w:spacing w:before="0" w:beforeAutospacing="0" w:after="0" w:afterAutospacing="0" w:line="80" w:lineRule="atLeast"/>
+        <w:ind w:left="720"/>
+        <w:rPr>
+          <w:rFonts w:ascii="Calibri" w:hAnsi="Calibri" w:cs="Calibri"/>
+          <w:color w:val="24292E"/>
+          <w:sz w:val="32"/>
+          <w:szCs w:val="32"/>
+        </w:rPr>
+      </w:pPr>
+    </w:p>
+    <w:p>
+      <w:pPr>
+        <w:pStyle w:val="NormalWeb"/>
+        <w:shd w:val="clear" w:color="auto" w:fill="FFFFFF"/>
+        <w:adjustRightInd w:val="0"/>
+        <w:snapToGrid w:val="0"/>
+        <w:spacing w:before="0" w:beforeAutospacing="0" w:after="0" w:afterAutospacing="0" w:line="80" w:lineRule="atLeast"/>
+        <w:ind w:left="720"/>
+        <w:rPr>
+          <w:rFonts w:ascii="Calibri" w:hAnsi="Calibri" w:cs="Calibri"/>
+          <w:color w:val="24292E"/>
+          <w:sz w:val="32"/>
+          <w:szCs w:val="32"/>
+        </w:rPr>
+      </w:pPr>
     </w:p>
     <w:p>
       <w:pPr>
@@ -1866,136 +1644,8 @@
           <w:sz w:val="32"/>
           <w:szCs w:val="32"/>
         </w:rPr>
-        <w:t>Today, what are the top 10 stations in the city for starting a journey</w:t>
-      </w:r>
-      <w:r>
-        <w:rPr>
-          <w:rFonts w:ascii="Calibri" w:hAnsi="Calibri" w:cs="Calibri"/>
-          <w:b/>
-          <w:bCs/>
-          <w:color w:val="24292E"/>
-          <w:sz w:val="32"/>
-          <w:szCs w:val="32"/>
-        </w:rPr>
-        <w:t xml:space="preserve"> and ending journey</w:t>
-      </w:r>
-      <w:r>
-        <w:rPr>
-          <w:rFonts w:ascii="Calibri" w:hAnsi="Calibri" w:cs="Calibri"/>
-          <w:b/>
-          <w:bCs/>
-          <w:color w:val="24292E"/>
-          <w:sz w:val="32"/>
-          <w:szCs w:val="32"/>
-        </w:rPr>
-        <w:t xml:space="preserve">? </w:t>
-      </w:r>
-    </w:p>
-    <w:p>
-      <w:pPr>
-        <w:pStyle w:val="NormalWeb"/>
-        <w:numPr>
-          <w:ilvl w:val="0"/>
-          <w:numId w:val="1"/>
-        </w:numPr>
-        <w:shd w:val="clear" w:color="auto" w:fill="FFFFFF"/>
-        <w:adjustRightInd w:val="0"/>
-        <w:snapToGrid w:val="0"/>
-        <w:spacing w:before="0" w:beforeAutospacing="0" w:after="0" w:afterAutospacing="0" w:line="80" w:lineRule="atLeast"/>
-        <w:rPr>
-          <w:rFonts w:ascii="Calibri" w:hAnsi="Calibri" w:cs="Calibri"/>
-          <w:b/>
-          <w:bCs/>
-          <w:color w:val="24292E"/>
-          <w:sz w:val="32"/>
-          <w:szCs w:val="32"/>
-        </w:rPr>
-      </w:pPr>
-      <w:r>
-        <w:rPr>
-          <w:rFonts w:ascii="Calibri" w:hAnsi="Calibri" w:cs="Calibri"/>
-          <w:b/>
-          <w:bCs/>
-          <w:color w:val="24292E"/>
-          <w:sz w:val="32"/>
-          <w:szCs w:val="32"/>
-        </w:rPr>
-        <w:t>Today, what are the bottom 10 stations in the city for starting a journey</w:t>
-      </w:r>
-      <w:r>
-        <w:rPr>
-          <w:rFonts w:ascii="Calibri" w:hAnsi="Calibri" w:cs="Calibri"/>
-          <w:b/>
-          <w:bCs/>
-          <w:color w:val="24292E"/>
-          <w:sz w:val="32"/>
-          <w:szCs w:val="32"/>
-        </w:rPr>
-        <w:t xml:space="preserve"> and ending journey</w:t>
-      </w:r>
-      <w:r>
-        <w:rPr>
-          <w:rFonts w:ascii="Calibri" w:hAnsi="Calibri" w:cs="Calibri"/>
-          <w:b/>
-          <w:bCs/>
-          <w:color w:val="24292E"/>
-          <w:sz w:val="32"/>
-          <w:szCs w:val="32"/>
-        </w:rPr>
-        <w:t xml:space="preserve">? </w:t>
-      </w:r>
-    </w:p>
-    <w:p>
-      <w:pPr>
-        <w:pStyle w:val="NormalWeb"/>
-        <w:shd w:val="clear" w:color="auto" w:fill="FFFFFF"/>
-        <w:adjustRightInd w:val="0"/>
-        <w:snapToGrid w:val="0"/>
-        <w:spacing w:before="0" w:beforeAutospacing="0" w:after="0" w:afterAutospacing="0" w:line="80" w:lineRule="atLeast"/>
-        <w:ind w:left="720"/>
-        <w:rPr>
-          <w:rFonts w:ascii="Calibri" w:hAnsi="Calibri" w:cs="Calibri"/>
-          <w:color w:val="24292E"/>
-          <w:sz w:val="32"/>
-          <w:szCs w:val="32"/>
-        </w:rPr>
-      </w:pPr>
-      <w:r>
-        <w:rPr>
-          <w:rFonts w:ascii="Calibri" w:hAnsi="Calibri" w:cs="Calibri"/>
-          <w:color w:val="24292E"/>
-          <w:sz w:val="32"/>
-          <w:szCs w:val="32"/>
-        </w:rPr>
-        <w:t xml:space="preserve">Based on below graph and can be seen in Tableau dashboard that for both the years 2017-2018, stations popularity not changing much. Based on that, we can say that </w:t>
-      </w:r>
-      <w:r>
-        <w:rPr>
-          <w:rFonts w:ascii="Calibri" w:hAnsi="Calibri" w:cs="Calibri"/>
-          <w:color w:val="24292E"/>
-          <w:sz w:val="32"/>
-          <w:szCs w:val="32"/>
-        </w:rPr>
-        <w:t>those stations will remain same.</w:t>
-      </w:r>
-    </w:p>
-    <w:p>
-      <w:pPr>
-        <w:pStyle w:val="NormalWeb"/>
-        <w:shd w:val="clear" w:color="auto" w:fill="FFFFFF"/>
-        <w:adjustRightInd w:val="0"/>
-        <w:snapToGrid w:val="0"/>
-        <w:spacing w:before="0" w:beforeAutospacing="0" w:after="0" w:afterAutospacing="0" w:line="80" w:lineRule="atLeast"/>
-        <w:ind w:left="720"/>
-        <w:rPr>
-          <w:rFonts w:ascii="Calibri" w:hAnsi="Calibri" w:cs="Calibri"/>
-          <w:b/>
-          <w:bCs/>
-          <w:color w:val="24292E"/>
-          <w:sz w:val="32"/>
-          <w:szCs w:val="32"/>
-        </w:rPr>
-      </w:pPr>
+        <w:t>What are the peak hours in which bikes are used during winter months?</w:t>
+      </w:r>
     </w:p>
     <w:p>
       <w:pPr>
@@ -2021,10 +1671,10 @@
           <w:szCs w:val="32"/>
         </w:rPr>
         <w:drawing>
-          <wp:inline distT="0" distB="0" distL="0" distR="0" wp14:anchorId="727EE143" wp14:editId="3D42B1FF">
-            <wp:extent cx="5943600" cy="3511550"/>
-            <wp:effectExtent l="0" t="0" r="0" b="6350"/>
-            <wp:docPr id="5" name="Picture 5"/>
+          <wp:inline distT="0" distB="0" distL="0" distR="0" wp14:anchorId="49155FB0" wp14:editId="2796DC35">
+            <wp:extent cx="5943600" cy="5773420"/>
+            <wp:effectExtent l="0" t="0" r="0" b="5080"/>
+            <wp:docPr id="4" name="Picture 4"/>
             <wp:cNvGraphicFramePr>
               <a:graphicFrameLocks xmlns:a="http://schemas.openxmlformats.org/drawingml/2006/main" noChangeAspect="1"/>
             </wp:cNvGraphicFramePr>
@@ -2044,7 +1694,7 @@
                   <pic:spPr>
                     <a:xfrm>
                       <a:off x="0" y="0"/>
-                      <a:ext cx="5943600" cy="3511550"/>
+                      <a:ext cx="5943600" cy="5773420"/>
                     </a:xfrm>
                     <a:prstGeom prst="rect">
                       <a:avLst/>
@@ -2072,102 +1722,25 @@
           <w:szCs w:val="32"/>
         </w:rPr>
       </w:pPr>
-    </w:p>
-    <w:p>
-      <w:pPr>
-        <w:pStyle w:val="NormalWeb"/>
-        <w:shd w:val="clear" w:color="auto" w:fill="FFFFFF"/>
-        <w:adjustRightInd w:val="0"/>
-        <w:snapToGrid w:val="0"/>
-        <w:spacing w:before="0" w:beforeAutospacing="0" w:after="0" w:afterAutospacing="0" w:line="80" w:lineRule="atLeast"/>
-        <w:ind w:left="720"/>
-        <w:rPr>
-          <w:rFonts w:ascii="Calibri" w:hAnsi="Calibri" w:cs="Calibri"/>
-          <w:color w:val="24292E"/>
-          <w:sz w:val="32"/>
-          <w:szCs w:val="32"/>
-        </w:rPr>
-      </w:pPr>
-    </w:p>
-    <w:p>
-      <w:pPr>
-        <w:pStyle w:val="NormalWeb"/>
-        <w:shd w:val="clear" w:color="auto" w:fill="FFFFFF"/>
-        <w:adjustRightInd w:val="0"/>
-        <w:snapToGrid w:val="0"/>
-        <w:spacing w:before="0" w:beforeAutospacing="0" w:after="0" w:afterAutospacing="0" w:line="80" w:lineRule="atLeast"/>
-        <w:ind w:left="720"/>
-        <w:rPr>
-          <w:rFonts w:ascii="Calibri" w:hAnsi="Calibri" w:cs="Calibri"/>
-          <w:color w:val="24292E"/>
-          <w:sz w:val="32"/>
-          <w:szCs w:val="32"/>
-        </w:rPr>
-      </w:pPr>
-    </w:p>
-    <w:p>
-      <w:pPr>
-        <w:pStyle w:val="NormalWeb"/>
-        <w:shd w:val="clear" w:color="auto" w:fill="FFFFFF"/>
-        <w:adjustRightInd w:val="0"/>
-        <w:snapToGrid w:val="0"/>
-        <w:spacing w:before="0" w:beforeAutospacing="0" w:after="0" w:afterAutospacing="0" w:line="80" w:lineRule="atLeast"/>
-        <w:ind w:left="720"/>
-        <w:rPr>
-          <w:rFonts w:ascii="Calibri" w:hAnsi="Calibri" w:cs="Calibri"/>
-          <w:color w:val="24292E"/>
-          <w:sz w:val="32"/>
-          <w:szCs w:val="32"/>
-        </w:rPr>
-      </w:pPr>
-    </w:p>
-    <w:p>
-      <w:pPr>
-        <w:pStyle w:val="NormalWeb"/>
-        <w:shd w:val="clear" w:color="auto" w:fill="FFFFFF"/>
-        <w:adjustRightInd w:val="0"/>
-        <w:snapToGrid w:val="0"/>
-        <w:spacing w:before="0" w:beforeAutospacing="0" w:after="0" w:afterAutospacing="0" w:line="80" w:lineRule="atLeast"/>
-        <w:ind w:left="720"/>
-        <w:rPr>
-          <w:rFonts w:ascii="Calibri" w:hAnsi="Calibri" w:cs="Calibri"/>
-          <w:color w:val="24292E"/>
-          <w:sz w:val="32"/>
-          <w:szCs w:val="32"/>
-        </w:rPr>
-      </w:pPr>
-    </w:p>
-    <w:p>
-      <w:pPr>
-        <w:pStyle w:val="NormalWeb"/>
-        <w:shd w:val="clear" w:color="auto" w:fill="FFFFFF"/>
-        <w:adjustRightInd w:val="0"/>
-        <w:snapToGrid w:val="0"/>
-        <w:spacing w:before="0" w:beforeAutospacing="0" w:after="0" w:afterAutospacing="0" w:line="80" w:lineRule="atLeast"/>
-        <w:ind w:left="720"/>
-        <w:rPr>
-          <w:rFonts w:ascii="Calibri" w:hAnsi="Calibri" w:cs="Calibri"/>
-          <w:color w:val="24292E"/>
-          <w:sz w:val="32"/>
-          <w:szCs w:val="32"/>
-        </w:rPr>
-      </w:pPr>
-    </w:p>
-    <w:p>
-      <w:pPr>
-        <w:pStyle w:val="NormalWeb"/>
-        <w:shd w:val="clear" w:color="auto" w:fill="FFFFFF"/>
-        <w:adjustRightInd w:val="0"/>
-        <w:snapToGrid w:val="0"/>
-        <w:spacing w:before="0" w:beforeAutospacing="0" w:after="0" w:afterAutospacing="0" w:line="80" w:lineRule="atLeast"/>
-        <w:ind w:left="720"/>
-        <w:rPr>
-          <w:rFonts w:ascii="Calibri" w:hAnsi="Calibri" w:cs="Calibri"/>
-          <w:color w:val="24292E"/>
-          <w:sz w:val="32"/>
-          <w:szCs w:val="32"/>
-        </w:rPr>
-      </w:pPr>
+      <w:r>
+        <w:rPr>
+          <w:rFonts w:ascii="Calibri" w:hAnsi="Calibri" w:cs="Calibri"/>
+          <w:color w:val="24292E"/>
+          <w:sz w:val="32"/>
+          <w:szCs w:val="32"/>
+        </w:rPr>
+        <w:lastRenderedPageBreak/>
+        <w:t>During Summer and Winter, Bike usage is mostly between 7-9am and 6-8pm.</w:t>
+      </w:r>
+      <w:r>
+        <w:rPr>
+          <w:rFonts w:ascii="Calibri" w:hAnsi="Calibri" w:cs="Calibri"/>
+          <w:color w:val="24292E"/>
+          <w:sz w:val="32"/>
+          <w:szCs w:val="32"/>
+        </w:rPr>
+        <w:t xml:space="preserve"> It is understood that mainly students and working people uses bike more due to the bike usage in constant time period.</w:t>
+      </w:r>
     </w:p>
     <w:p>
       <w:pPr>
@@ -2294,53 +1867,29 @@
           <w:sz w:val="32"/>
           <w:szCs w:val="32"/>
         </w:rPr>
-        <w:t>W</w:t>
-      </w:r>
-      <w:r>
-        <w:rPr>
-          <w:rFonts w:ascii="Calibri" w:hAnsi="Calibri" w:cs="Calibri"/>
-          <w:b/>
-          <w:bCs/>
-          <w:color w:val="24292E"/>
-          <w:sz w:val="32"/>
-          <w:szCs w:val="32"/>
-        </w:rPr>
-        <w:t>hat is the gender breakdown of active participants (Male v. Female)?</w:t>
-      </w:r>
-    </w:p>
-    <w:p>
-      <w:pPr>
-        <w:pStyle w:val="NormalWeb"/>
-        <w:shd w:val="clear" w:color="auto" w:fill="FFFFFF"/>
-        <w:adjustRightInd w:val="0"/>
-        <w:snapToGrid w:val="0"/>
-        <w:spacing w:before="0" w:beforeAutospacing="0" w:after="0" w:afterAutospacing="0" w:line="80" w:lineRule="atLeast"/>
-        <w:ind w:left="720"/>
-        <w:rPr>
-          <w:rFonts w:ascii="Calibri" w:hAnsi="Calibri" w:cs="Calibri"/>
-          <w:color w:val="24292E"/>
-          <w:sz w:val="32"/>
-          <w:szCs w:val="32"/>
-        </w:rPr>
-      </w:pPr>
-      <w:r>
-        <w:rPr>
-          <w:rFonts w:ascii="Calibri" w:hAnsi="Calibri" w:cs="Calibri"/>
-          <w:color w:val="24292E"/>
-          <w:sz w:val="32"/>
-          <w:szCs w:val="32"/>
-        </w:rPr>
-        <w:t xml:space="preserve"> Male</w:t>
-      </w:r>
-      <w:r>
-        <w:rPr>
-          <w:rFonts w:ascii="Calibri" w:hAnsi="Calibri" w:cs="Calibri"/>
-          <w:color w:val="24292E"/>
-          <w:sz w:val="32"/>
-          <w:szCs w:val="32"/>
-        </w:rPr>
-        <w:tab/>
-        <w:t>riders are higher than female riders. Also there are data which doesn’t contain any gender info. People don’t want to tell or may be in hurry.</w:t>
+        <w:t>Today, what are the top 10 stations in the city for starting a journey</w:t>
+      </w:r>
+      <w:r>
+        <w:rPr>
+          <w:rFonts w:ascii="Calibri" w:hAnsi="Calibri" w:cs="Calibri"/>
+          <w:b/>
+          <w:bCs/>
+          <w:color w:val="24292E"/>
+          <w:sz w:val="32"/>
+          <w:szCs w:val="32"/>
+        </w:rPr>
+        <w:t xml:space="preserve"> and ending journey</w:t>
+      </w:r>
+      <w:r>
+        <w:rPr>
+          <w:rFonts w:ascii="Calibri" w:hAnsi="Calibri" w:cs="Calibri"/>
+          <w:b/>
+          <w:bCs/>
+          <w:color w:val="24292E"/>
+          <w:sz w:val="32"/>
+          <w:szCs w:val="32"/>
+        </w:rPr>
+        <w:t xml:space="preserve">? </w:t>
       </w:r>
     </w:p>
     <w:p>
@@ -2372,108 +1921,64 @@
           <w:sz w:val="32"/>
           <w:szCs w:val="32"/>
         </w:rPr>
-        <w:t>How effective has gender outreach been in increasing female ridership over the timespan?</w:t>
-      </w:r>
-    </w:p>
-    <w:p>
-      <w:pPr>
-        <w:pStyle w:val="NormalWeb"/>
-        <w:shd w:val="clear" w:color="auto" w:fill="FFFFFF"/>
-        <w:adjustRightInd w:val="0"/>
-        <w:snapToGrid w:val="0"/>
-        <w:spacing w:before="0" w:beforeAutospacing="0" w:after="0" w:afterAutospacing="0" w:line="80" w:lineRule="atLeast"/>
-        <w:ind w:left="720"/>
-        <w:rPr>
-          <w:rFonts w:ascii="Calibri" w:hAnsi="Calibri" w:cs="Calibri"/>
-          <w:color w:val="24292E"/>
-          <w:sz w:val="32"/>
-          <w:szCs w:val="32"/>
-        </w:rPr>
-      </w:pPr>
-      <w:r>
-        <w:rPr>
-          <w:rFonts w:ascii="Calibri" w:hAnsi="Calibri" w:cs="Calibri"/>
-          <w:color w:val="24292E"/>
-          <w:sz w:val="32"/>
-          <w:szCs w:val="32"/>
-        </w:rPr>
-        <w:t xml:space="preserve">Female and male riders increases over the time. </w:t>
-      </w:r>
-    </w:p>
-    <w:p>
-      <w:pPr>
-        <w:pStyle w:val="NormalWeb"/>
-        <w:numPr>
-          <w:ilvl w:val="0"/>
-          <w:numId w:val="1"/>
-        </w:numPr>
-        <w:shd w:val="clear" w:color="auto" w:fill="FFFFFF"/>
-        <w:adjustRightInd w:val="0"/>
-        <w:snapToGrid w:val="0"/>
-        <w:spacing w:before="0" w:beforeAutospacing="0" w:after="0" w:afterAutospacing="0" w:line="80" w:lineRule="atLeast"/>
-        <w:rPr>
-          <w:rFonts w:ascii="Calibri" w:hAnsi="Calibri" w:cs="Calibri"/>
-          <w:b/>
-          <w:bCs/>
-          <w:color w:val="24292E"/>
-          <w:sz w:val="32"/>
-          <w:szCs w:val="32"/>
-        </w:rPr>
-      </w:pPr>
-      <w:r>
-        <w:rPr>
-          <w:rFonts w:ascii="Calibri" w:hAnsi="Calibri" w:cs="Calibri"/>
-          <w:b/>
-          <w:bCs/>
-          <w:color w:val="24292E"/>
-          <w:sz w:val="32"/>
-          <w:szCs w:val="32"/>
-        </w:rPr>
-        <w:t>How does the average trip duration change by age?</w:t>
-      </w:r>
-    </w:p>
-    <w:p>
-      <w:pPr>
-        <w:pStyle w:val="NormalWeb"/>
-        <w:shd w:val="clear" w:color="auto" w:fill="FFFFFF"/>
-        <w:adjustRightInd w:val="0"/>
-        <w:snapToGrid w:val="0"/>
-        <w:spacing w:before="0" w:beforeAutospacing="0" w:after="0" w:afterAutospacing="0" w:line="80" w:lineRule="atLeast"/>
-        <w:ind w:left="720"/>
-        <w:rPr>
-          <w:rFonts w:ascii="Calibri" w:hAnsi="Calibri" w:cs="Calibri"/>
-          <w:color w:val="24292E"/>
-          <w:sz w:val="32"/>
-          <w:szCs w:val="32"/>
-        </w:rPr>
-      </w:pPr>
-      <w:r>
-        <w:rPr>
-          <w:rFonts w:ascii="Calibri" w:hAnsi="Calibri" w:cs="Calibri"/>
-          <w:color w:val="24292E"/>
-          <w:sz w:val="32"/>
-          <w:szCs w:val="32"/>
-        </w:rPr>
-        <w:t>Riders of age between 15-20 and 45-50 years are more compared to other age.</w:t>
-      </w:r>
-    </w:p>
-    <w:p>
-      <w:pPr>
-        <w:pStyle w:val="NormalWeb"/>
-        <w:shd w:val="clear" w:color="auto" w:fill="FFFFFF"/>
-        <w:adjustRightInd w:val="0"/>
-        <w:snapToGrid w:val="0"/>
-        <w:spacing w:before="0" w:beforeAutospacing="0" w:after="0" w:afterAutospacing="0" w:line="80" w:lineRule="atLeast"/>
-        <w:ind w:left="720"/>
-        <w:rPr>
-          <w:rFonts w:ascii="Calibri" w:hAnsi="Calibri" w:cs="Calibri"/>
-          <w:b/>
-          <w:bCs/>
-          <w:color w:val="24292E"/>
-          <w:sz w:val="32"/>
-          <w:szCs w:val="32"/>
-        </w:rPr>
-      </w:pPr>
+        <w:t>Today, what are the bottom 10 stations in the city for starting a journey</w:t>
+      </w:r>
+      <w:r>
+        <w:rPr>
+          <w:rFonts w:ascii="Calibri" w:hAnsi="Calibri" w:cs="Calibri"/>
+          <w:b/>
+          <w:bCs/>
+          <w:color w:val="24292E"/>
+          <w:sz w:val="32"/>
+          <w:szCs w:val="32"/>
+        </w:rPr>
+        <w:t xml:space="preserve"> and ending journey</w:t>
+      </w:r>
+      <w:r>
+        <w:rPr>
+          <w:rFonts w:ascii="Calibri" w:hAnsi="Calibri" w:cs="Calibri"/>
+          <w:b/>
+          <w:bCs/>
+          <w:color w:val="24292E"/>
+          <w:sz w:val="32"/>
+          <w:szCs w:val="32"/>
+        </w:rPr>
+        <w:t xml:space="preserve">? </w:t>
+      </w:r>
+    </w:p>
+    <w:p>
+      <w:pPr>
+        <w:pStyle w:val="NormalWeb"/>
+        <w:shd w:val="clear" w:color="auto" w:fill="FFFFFF"/>
+        <w:adjustRightInd w:val="0"/>
+        <w:snapToGrid w:val="0"/>
+        <w:spacing w:before="0" w:beforeAutospacing="0" w:after="0" w:afterAutospacing="0" w:line="80" w:lineRule="atLeast"/>
+        <w:ind w:left="720"/>
+        <w:rPr>
+          <w:rFonts w:ascii="Calibri" w:hAnsi="Calibri" w:cs="Calibri"/>
+          <w:color w:val="24292E"/>
+          <w:sz w:val="32"/>
+          <w:szCs w:val="32"/>
+        </w:rPr>
+      </w:pPr>
+      <w:r>
+        <w:rPr>
+          <w:rFonts w:ascii="Calibri" w:hAnsi="Calibri" w:cs="Calibri"/>
+          <w:color w:val="24292E"/>
+          <w:sz w:val="32"/>
+          <w:szCs w:val="32"/>
+        </w:rPr>
+        <w:t xml:space="preserve">Based on below graph and can be seen in Tableau dashboard that for both the years 2017-2018, stations popularity not changing much. Based on that, we can say that </w:t>
+      </w:r>
+      <w:r>
+        <w:rPr>
+          <w:rFonts w:ascii="Calibri" w:hAnsi="Calibri" w:cs="Calibri"/>
+          <w:color w:val="24292E"/>
+          <w:sz w:val="32"/>
+          <w:szCs w:val="32"/>
+        </w:rPr>
+        <w:t>those stations will remain same.</w:t>
+      </w:r>
     </w:p>
     <w:p>
       <w:pPr>
@@ -2516,12 +2021,11 @@
           <w:sz w:val="32"/>
           <w:szCs w:val="32"/>
         </w:rPr>
-        <w:lastRenderedPageBreak/>
         <w:drawing>
-          <wp:inline distT="0" distB="0" distL="0" distR="0" wp14:anchorId="30EB9CF2" wp14:editId="4E7FE1A9">
-            <wp:extent cx="5943600" cy="3596640"/>
-            <wp:effectExtent l="0" t="0" r="0" b="0"/>
-            <wp:docPr id="6" name="Picture 6"/>
+          <wp:inline distT="0" distB="0" distL="0" distR="0" wp14:anchorId="727EE143" wp14:editId="3D42B1FF">
+            <wp:extent cx="5943600" cy="3511550"/>
+            <wp:effectExtent l="0" t="0" r="0" b="6350"/>
+            <wp:docPr id="5" name="Picture 5"/>
             <wp:cNvGraphicFramePr>
               <a:graphicFrameLocks xmlns:a="http://schemas.openxmlformats.org/drawingml/2006/main" noChangeAspect="1"/>
             </wp:cNvGraphicFramePr>
@@ -2541,6 +2045,543 @@
                   <pic:spPr>
                     <a:xfrm>
                       <a:off x="0" y="0"/>
+                      <a:ext cx="5943600" cy="3511550"/>
+                    </a:xfrm>
+                    <a:prstGeom prst="rect">
+                      <a:avLst/>
+                    </a:prstGeom>
+                  </pic:spPr>
+                </pic:pic>
+              </a:graphicData>
+            </a:graphic>
+          </wp:inline>
+        </w:drawing>
+      </w:r>
+    </w:p>
+    <w:p>
+      <w:pPr>
+        <w:pStyle w:val="NormalWeb"/>
+        <w:shd w:val="clear" w:color="auto" w:fill="FFFFFF"/>
+        <w:adjustRightInd w:val="0"/>
+        <w:snapToGrid w:val="0"/>
+        <w:spacing w:before="0" w:beforeAutospacing="0" w:after="0" w:afterAutospacing="0" w:line="80" w:lineRule="atLeast"/>
+        <w:ind w:left="720"/>
+        <w:rPr>
+          <w:rFonts w:ascii="Calibri" w:hAnsi="Calibri" w:cs="Calibri"/>
+          <w:color w:val="24292E"/>
+          <w:sz w:val="32"/>
+          <w:szCs w:val="32"/>
+        </w:rPr>
+      </w:pPr>
+    </w:p>
+    <w:p>
+      <w:pPr>
+        <w:pStyle w:val="NormalWeb"/>
+        <w:shd w:val="clear" w:color="auto" w:fill="FFFFFF"/>
+        <w:adjustRightInd w:val="0"/>
+        <w:snapToGrid w:val="0"/>
+        <w:spacing w:before="0" w:beforeAutospacing="0" w:after="0" w:afterAutospacing="0" w:line="80" w:lineRule="atLeast"/>
+        <w:ind w:left="720"/>
+        <w:rPr>
+          <w:rFonts w:ascii="Calibri" w:hAnsi="Calibri" w:cs="Calibri"/>
+          <w:color w:val="24292E"/>
+          <w:sz w:val="32"/>
+          <w:szCs w:val="32"/>
+        </w:rPr>
+      </w:pPr>
+    </w:p>
+    <w:p>
+      <w:pPr>
+        <w:pStyle w:val="NormalWeb"/>
+        <w:shd w:val="clear" w:color="auto" w:fill="FFFFFF"/>
+        <w:adjustRightInd w:val="0"/>
+        <w:snapToGrid w:val="0"/>
+        <w:spacing w:before="0" w:beforeAutospacing="0" w:after="0" w:afterAutospacing="0" w:line="80" w:lineRule="atLeast"/>
+        <w:ind w:left="720"/>
+        <w:rPr>
+          <w:rFonts w:ascii="Calibri" w:hAnsi="Calibri" w:cs="Calibri"/>
+          <w:color w:val="24292E"/>
+          <w:sz w:val="32"/>
+          <w:szCs w:val="32"/>
+        </w:rPr>
+      </w:pPr>
+    </w:p>
+    <w:p>
+      <w:pPr>
+        <w:pStyle w:val="NormalWeb"/>
+        <w:shd w:val="clear" w:color="auto" w:fill="FFFFFF"/>
+        <w:adjustRightInd w:val="0"/>
+        <w:snapToGrid w:val="0"/>
+        <w:spacing w:before="0" w:beforeAutospacing="0" w:after="0" w:afterAutospacing="0" w:line="80" w:lineRule="atLeast"/>
+        <w:ind w:left="720"/>
+        <w:rPr>
+          <w:rFonts w:ascii="Calibri" w:hAnsi="Calibri" w:cs="Calibri"/>
+          <w:color w:val="24292E"/>
+          <w:sz w:val="32"/>
+          <w:szCs w:val="32"/>
+        </w:rPr>
+      </w:pPr>
+    </w:p>
+    <w:p>
+      <w:pPr>
+        <w:pStyle w:val="NormalWeb"/>
+        <w:shd w:val="clear" w:color="auto" w:fill="FFFFFF"/>
+        <w:adjustRightInd w:val="0"/>
+        <w:snapToGrid w:val="0"/>
+        <w:spacing w:before="0" w:beforeAutospacing="0" w:after="0" w:afterAutospacing="0" w:line="80" w:lineRule="atLeast"/>
+        <w:ind w:left="720"/>
+        <w:rPr>
+          <w:rFonts w:ascii="Calibri" w:hAnsi="Calibri" w:cs="Calibri"/>
+          <w:color w:val="24292E"/>
+          <w:sz w:val="32"/>
+          <w:szCs w:val="32"/>
+        </w:rPr>
+      </w:pPr>
+    </w:p>
+    <w:p>
+      <w:pPr>
+        <w:pStyle w:val="NormalWeb"/>
+        <w:shd w:val="clear" w:color="auto" w:fill="FFFFFF"/>
+        <w:adjustRightInd w:val="0"/>
+        <w:snapToGrid w:val="0"/>
+        <w:spacing w:before="0" w:beforeAutospacing="0" w:after="0" w:afterAutospacing="0" w:line="80" w:lineRule="atLeast"/>
+        <w:ind w:left="720"/>
+        <w:rPr>
+          <w:rFonts w:ascii="Calibri" w:hAnsi="Calibri" w:cs="Calibri"/>
+          <w:color w:val="24292E"/>
+          <w:sz w:val="32"/>
+          <w:szCs w:val="32"/>
+        </w:rPr>
+      </w:pPr>
+    </w:p>
+    <w:p>
+      <w:pPr>
+        <w:pStyle w:val="NormalWeb"/>
+        <w:shd w:val="clear" w:color="auto" w:fill="FFFFFF"/>
+        <w:adjustRightInd w:val="0"/>
+        <w:snapToGrid w:val="0"/>
+        <w:spacing w:before="0" w:beforeAutospacing="0" w:after="0" w:afterAutospacing="0" w:line="80" w:lineRule="atLeast"/>
+        <w:ind w:left="720"/>
+        <w:rPr>
+          <w:rFonts w:ascii="Calibri" w:hAnsi="Calibri" w:cs="Calibri"/>
+          <w:color w:val="24292E"/>
+          <w:sz w:val="32"/>
+          <w:szCs w:val="32"/>
+        </w:rPr>
+      </w:pPr>
+    </w:p>
+    <w:p>
+      <w:pPr>
+        <w:pStyle w:val="NormalWeb"/>
+        <w:shd w:val="clear" w:color="auto" w:fill="FFFFFF"/>
+        <w:adjustRightInd w:val="0"/>
+        <w:snapToGrid w:val="0"/>
+        <w:spacing w:before="0" w:beforeAutospacing="0" w:after="0" w:afterAutospacing="0" w:line="80" w:lineRule="atLeast"/>
+        <w:ind w:left="720"/>
+        <w:rPr>
+          <w:rFonts w:ascii="Calibri" w:hAnsi="Calibri" w:cs="Calibri"/>
+          <w:color w:val="24292E"/>
+          <w:sz w:val="32"/>
+          <w:szCs w:val="32"/>
+        </w:rPr>
+      </w:pPr>
+    </w:p>
+    <w:p>
+      <w:pPr>
+        <w:pStyle w:val="NormalWeb"/>
+        <w:shd w:val="clear" w:color="auto" w:fill="FFFFFF"/>
+        <w:adjustRightInd w:val="0"/>
+        <w:snapToGrid w:val="0"/>
+        <w:spacing w:before="0" w:beforeAutospacing="0" w:after="0" w:afterAutospacing="0" w:line="80" w:lineRule="atLeast"/>
+        <w:ind w:left="720"/>
+        <w:rPr>
+          <w:rFonts w:ascii="Calibri" w:hAnsi="Calibri" w:cs="Calibri"/>
+          <w:color w:val="24292E"/>
+          <w:sz w:val="32"/>
+          <w:szCs w:val="32"/>
+        </w:rPr>
+      </w:pPr>
+    </w:p>
+    <w:p>
+      <w:pPr>
+        <w:pStyle w:val="NormalWeb"/>
+        <w:shd w:val="clear" w:color="auto" w:fill="FFFFFF"/>
+        <w:adjustRightInd w:val="0"/>
+        <w:snapToGrid w:val="0"/>
+        <w:spacing w:before="0" w:beforeAutospacing="0" w:after="0" w:afterAutospacing="0" w:line="80" w:lineRule="atLeast"/>
+        <w:ind w:left="720"/>
+        <w:rPr>
+          <w:rFonts w:ascii="Calibri" w:hAnsi="Calibri" w:cs="Calibri"/>
+          <w:color w:val="24292E"/>
+          <w:sz w:val="32"/>
+          <w:szCs w:val="32"/>
+        </w:rPr>
+      </w:pPr>
+    </w:p>
+    <w:p>
+      <w:pPr>
+        <w:pStyle w:val="NormalWeb"/>
+        <w:shd w:val="clear" w:color="auto" w:fill="FFFFFF"/>
+        <w:adjustRightInd w:val="0"/>
+        <w:snapToGrid w:val="0"/>
+        <w:spacing w:before="0" w:beforeAutospacing="0" w:after="0" w:afterAutospacing="0" w:line="80" w:lineRule="atLeast"/>
+        <w:ind w:left="720"/>
+        <w:rPr>
+          <w:rFonts w:ascii="Calibri" w:hAnsi="Calibri" w:cs="Calibri"/>
+          <w:color w:val="24292E"/>
+          <w:sz w:val="32"/>
+          <w:szCs w:val="32"/>
+        </w:rPr>
+      </w:pPr>
+    </w:p>
+    <w:p>
+      <w:pPr>
+        <w:pStyle w:val="NormalWeb"/>
+        <w:shd w:val="clear" w:color="auto" w:fill="FFFFFF"/>
+        <w:adjustRightInd w:val="0"/>
+        <w:snapToGrid w:val="0"/>
+        <w:spacing w:before="0" w:beforeAutospacing="0" w:after="0" w:afterAutospacing="0" w:line="80" w:lineRule="atLeast"/>
+        <w:ind w:left="720"/>
+        <w:rPr>
+          <w:rFonts w:ascii="Calibri" w:hAnsi="Calibri" w:cs="Calibri"/>
+          <w:color w:val="24292E"/>
+          <w:sz w:val="32"/>
+          <w:szCs w:val="32"/>
+        </w:rPr>
+      </w:pPr>
+    </w:p>
+    <w:p>
+      <w:pPr>
+        <w:pStyle w:val="NormalWeb"/>
+        <w:shd w:val="clear" w:color="auto" w:fill="FFFFFF"/>
+        <w:adjustRightInd w:val="0"/>
+        <w:snapToGrid w:val="0"/>
+        <w:spacing w:before="0" w:beforeAutospacing="0" w:after="0" w:afterAutospacing="0" w:line="80" w:lineRule="atLeast"/>
+        <w:ind w:left="720"/>
+        <w:rPr>
+          <w:rFonts w:ascii="Calibri" w:hAnsi="Calibri" w:cs="Calibri"/>
+          <w:color w:val="24292E"/>
+          <w:sz w:val="32"/>
+          <w:szCs w:val="32"/>
+        </w:rPr>
+      </w:pPr>
+    </w:p>
+    <w:p>
+      <w:pPr>
+        <w:pStyle w:val="NormalWeb"/>
+        <w:numPr>
+          <w:ilvl w:val="0"/>
+          <w:numId w:val="1"/>
+        </w:numPr>
+        <w:shd w:val="clear" w:color="auto" w:fill="FFFFFF"/>
+        <w:adjustRightInd w:val="0"/>
+        <w:snapToGrid w:val="0"/>
+        <w:spacing w:before="0" w:beforeAutospacing="0" w:after="0" w:afterAutospacing="0" w:line="80" w:lineRule="atLeast"/>
+        <w:rPr>
+          <w:rFonts w:ascii="Calibri" w:hAnsi="Calibri" w:cs="Calibri"/>
+          <w:b/>
+          <w:bCs/>
+          <w:color w:val="24292E"/>
+          <w:sz w:val="32"/>
+          <w:szCs w:val="32"/>
+        </w:rPr>
+      </w:pPr>
+      <w:r>
+        <w:rPr>
+          <w:rFonts w:ascii="Calibri" w:hAnsi="Calibri" w:cs="Calibri"/>
+          <w:b/>
+          <w:bCs/>
+          <w:color w:val="24292E"/>
+          <w:sz w:val="32"/>
+          <w:szCs w:val="32"/>
+        </w:rPr>
+        <w:t>W</w:t>
+      </w:r>
+      <w:r>
+        <w:rPr>
+          <w:rFonts w:ascii="Calibri" w:hAnsi="Calibri" w:cs="Calibri"/>
+          <w:b/>
+          <w:bCs/>
+          <w:color w:val="24292E"/>
+          <w:sz w:val="32"/>
+          <w:szCs w:val="32"/>
+        </w:rPr>
+        <w:t>hat is the gender breakdown of active participants (Male v. Female)?</w:t>
+      </w:r>
+    </w:p>
+    <w:p>
+      <w:pPr>
+        <w:pStyle w:val="NormalWeb"/>
+        <w:shd w:val="clear" w:color="auto" w:fill="FFFFFF"/>
+        <w:adjustRightInd w:val="0"/>
+        <w:snapToGrid w:val="0"/>
+        <w:spacing w:before="0" w:beforeAutospacing="0" w:after="0" w:afterAutospacing="0" w:line="80" w:lineRule="atLeast"/>
+        <w:ind w:left="720"/>
+        <w:rPr>
+          <w:rFonts w:ascii="Calibri" w:hAnsi="Calibri" w:cs="Calibri"/>
+          <w:color w:val="24292E"/>
+          <w:sz w:val="32"/>
+          <w:szCs w:val="32"/>
+        </w:rPr>
+      </w:pPr>
+      <w:r>
+        <w:rPr>
+          <w:rFonts w:ascii="Calibri" w:hAnsi="Calibri" w:cs="Calibri"/>
+          <w:color w:val="24292E"/>
+          <w:sz w:val="32"/>
+          <w:szCs w:val="32"/>
+        </w:rPr>
+        <w:t xml:space="preserve"> Male</w:t>
+      </w:r>
+      <w:r>
+        <w:rPr>
+          <w:rFonts w:ascii="Calibri" w:hAnsi="Calibri" w:cs="Calibri"/>
+          <w:color w:val="24292E"/>
+          <w:sz w:val="32"/>
+          <w:szCs w:val="32"/>
+        </w:rPr>
+        <w:tab/>
+        <w:t xml:space="preserve">riders are higher than female riders. </w:t>
+      </w:r>
+      <w:proofErr w:type="gramStart"/>
+      <w:r>
+        <w:rPr>
+          <w:rFonts w:ascii="Calibri" w:hAnsi="Calibri" w:cs="Calibri"/>
+          <w:color w:val="24292E"/>
+          <w:sz w:val="32"/>
+          <w:szCs w:val="32"/>
+        </w:rPr>
+        <w:t>Also</w:t>
+      </w:r>
+      <w:proofErr w:type="gramEnd"/>
+      <w:r>
+        <w:rPr>
+          <w:rFonts w:ascii="Calibri" w:hAnsi="Calibri" w:cs="Calibri"/>
+          <w:color w:val="24292E"/>
+          <w:sz w:val="32"/>
+          <w:szCs w:val="32"/>
+        </w:rPr>
+        <w:t xml:space="preserve"> there are data which doesn’t contain any gender info. People don’t want to tell or may be in hurry.</w:t>
+      </w:r>
+    </w:p>
+    <w:p>
+      <w:pPr>
+        <w:pStyle w:val="NormalWeb"/>
+        <w:numPr>
+          <w:ilvl w:val="0"/>
+          <w:numId w:val="1"/>
+        </w:numPr>
+        <w:shd w:val="clear" w:color="auto" w:fill="FFFFFF"/>
+        <w:adjustRightInd w:val="0"/>
+        <w:snapToGrid w:val="0"/>
+        <w:spacing w:before="0" w:beforeAutospacing="0" w:after="0" w:afterAutospacing="0" w:line="80" w:lineRule="atLeast"/>
+        <w:rPr>
+          <w:rFonts w:ascii="Calibri" w:hAnsi="Calibri" w:cs="Calibri"/>
+          <w:b/>
+          <w:bCs/>
+          <w:color w:val="24292E"/>
+          <w:sz w:val="32"/>
+          <w:szCs w:val="32"/>
+        </w:rPr>
+      </w:pPr>
+      <w:r>
+        <w:rPr>
+          <w:rFonts w:ascii="Calibri" w:hAnsi="Calibri" w:cs="Calibri"/>
+          <w:b/>
+          <w:bCs/>
+          <w:color w:val="24292E"/>
+          <w:sz w:val="32"/>
+          <w:szCs w:val="32"/>
+        </w:rPr>
+        <w:t>How effective has gender outreach been in increasing female ridership over the timespan?</w:t>
+      </w:r>
+    </w:p>
+    <w:p>
+      <w:pPr>
+        <w:pStyle w:val="NormalWeb"/>
+        <w:shd w:val="clear" w:color="auto" w:fill="FFFFFF"/>
+        <w:adjustRightInd w:val="0"/>
+        <w:snapToGrid w:val="0"/>
+        <w:spacing w:before="0" w:beforeAutospacing="0" w:after="0" w:afterAutospacing="0" w:line="80" w:lineRule="atLeast"/>
+        <w:ind w:left="720"/>
+        <w:rPr>
+          <w:rFonts w:ascii="Calibri" w:hAnsi="Calibri" w:cs="Calibri"/>
+          <w:color w:val="24292E"/>
+          <w:sz w:val="32"/>
+          <w:szCs w:val="32"/>
+        </w:rPr>
+      </w:pPr>
+      <w:r>
+        <w:rPr>
+          <w:rFonts w:ascii="Calibri" w:hAnsi="Calibri" w:cs="Calibri"/>
+          <w:color w:val="24292E"/>
+          <w:sz w:val="32"/>
+          <w:szCs w:val="32"/>
+        </w:rPr>
+        <w:t xml:space="preserve">Female and male riders </w:t>
+      </w:r>
+      <w:proofErr w:type="gramStart"/>
+      <w:r>
+        <w:rPr>
+          <w:rFonts w:ascii="Calibri" w:hAnsi="Calibri" w:cs="Calibri"/>
+          <w:color w:val="24292E"/>
+          <w:sz w:val="32"/>
+          <w:szCs w:val="32"/>
+        </w:rPr>
+        <w:t>increases</w:t>
+      </w:r>
+      <w:proofErr w:type="gramEnd"/>
+      <w:r>
+        <w:rPr>
+          <w:rFonts w:ascii="Calibri" w:hAnsi="Calibri" w:cs="Calibri"/>
+          <w:color w:val="24292E"/>
+          <w:sz w:val="32"/>
+          <w:szCs w:val="32"/>
+        </w:rPr>
+        <w:t xml:space="preserve"> over the time. </w:t>
+      </w:r>
+    </w:p>
+    <w:p>
+      <w:pPr>
+        <w:pStyle w:val="NormalWeb"/>
+        <w:numPr>
+          <w:ilvl w:val="0"/>
+          <w:numId w:val="1"/>
+        </w:numPr>
+        <w:shd w:val="clear" w:color="auto" w:fill="FFFFFF"/>
+        <w:adjustRightInd w:val="0"/>
+        <w:snapToGrid w:val="0"/>
+        <w:spacing w:before="0" w:beforeAutospacing="0" w:after="0" w:afterAutospacing="0" w:line="80" w:lineRule="atLeast"/>
+        <w:rPr>
+          <w:rFonts w:ascii="Calibri" w:hAnsi="Calibri" w:cs="Calibri"/>
+          <w:b/>
+          <w:bCs/>
+          <w:color w:val="24292E"/>
+          <w:sz w:val="32"/>
+          <w:szCs w:val="32"/>
+        </w:rPr>
+      </w:pPr>
+      <w:r>
+        <w:rPr>
+          <w:rFonts w:ascii="Calibri" w:hAnsi="Calibri" w:cs="Calibri"/>
+          <w:b/>
+          <w:bCs/>
+          <w:color w:val="24292E"/>
+          <w:sz w:val="32"/>
+          <w:szCs w:val="32"/>
+        </w:rPr>
+        <w:t>How does the average trip duration change by age?</w:t>
+      </w:r>
+    </w:p>
+    <w:p>
+      <w:pPr>
+        <w:pStyle w:val="NormalWeb"/>
+        <w:shd w:val="clear" w:color="auto" w:fill="FFFFFF"/>
+        <w:adjustRightInd w:val="0"/>
+        <w:snapToGrid w:val="0"/>
+        <w:spacing w:before="0" w:beforeAutospacing="0" w:after="0" w:afterAutospacing="0" w:line="80" w:lineRule="atLeast"/>
+        <w:ind w:left="720"/>
+        <w:rPr>
+          <w:rFonts w:ascii="Calibri" w:hAnsi="Calibri" w:cs="Calibri"/>
+          <w:color w:val="24292E"/>
+          <w:sz w:val="32"/>
+          <w:szCs w:val="32"/>
+        </w:rPr>
+      </w:pPr>
+      <w:r>
+        <w:rPr>
+          <w:rFonts w:ascii="Calibri" w:hAnsi="Calibri" w:cs="Calibri"/>
+          <w:color w:val="24292E"/>
+          <w:sz w:val="32"/>
+          <w:szCs w:val="32"/>
+        </w:rPr>
+        <w:t>Riders of age between 15-20 and 45-50 years are more compared to other age.</w:t>
+      </w:r>
+    </w:p>
+    <w:p>
+      <w:pPr>
+        <w:pStyle w:val="NormalWeb"/>
+        <w:shd w:val="clear" w:color="auto" w:fill="FFFFFF"/>
+        <w:adjustRightInd w:val="0"/>
+        <w:snapToGrid w:val="0"/>
+        <w:spacing w:before="0" w:beforeAutospacing="0" w:after="0" w:afterAutospacing="0" w:line="80" w:lineRule="atLeast"/>
+        <w:ind w:left="720"/>
+        <w:rPr>
+          <w:rFonts w:ascii="Calibri" w:hAnsi="Calibri" w:cs="Calibri"/>
+          <w:b/>
+          <w:bCs/>
+          <w:color w:val="24292E"/>
+          <w:sz w:val="32"/>
+          <w:szCs w:val="32"/>
+        </w:rPr>
+      </w:pPr>
+    </w:p>
+    <w:p>
+      <w:pPr>
+        <w:pStyle w:val="NormalWeb"/>
+        <w:shd w:val="clear" w:color="auto" w:fill="FFFFFF"/>
+        <w:adjustRightInd w:val="0"/>
+        <w:snapToGrid w:val="0"/>
+        <w:spacing w:before="0" w:beforeAutospacing="0" w:after="0" w:afterAutospacing="0" w:line="80" w:lineRule="atLeast"/>
+        <w:ind w:left="720"/>
+        <w:rPr>
+          <w:rFonts w:ascii="Calibri" w:hAnsi="Calibri" w:cs="Calibri"/>
+          <w:b/>
+          <w:bCs/>
+          <w:color w:val="24292E"/>
+          <w:sz w:val="32"/>
+          <w:szCs w:val="32"/>
+        </w:rPr>
+      </w:pPr>
+    </w:p>
+    <w:p>
+      <w:pPr>
+        <w:pStyle w:val="NormalWeb"/>
+        <w:shd w:val="clear" w:color="auto" w:fill="FFFFFF"/>
+        <w:adjustRightInd w:val="0"/>
+        <w:snapToGrid w:val="0"/>
+        <w:spacing w:before="0" w:beforeAutospacing="0" w:after="0" w:afterAutospacing="0" w:line="80" w:lineRule="atLeast"/>
+        <w:ind w:left="720"/>
+        <w:rPr>
+          <w:rFonts w:ascii="Calibri" w:hAnsi="Calibri" w:cs="Calibri"/>
+          <w:color w:val="24292E"/>
+          <w:sz w:val="32"/>
+          <w:szCs w:val="32"/>
+        </w:rPr>
+      </w:pPr>
+      <w:r>
+        <w:rPr>
+          <w:rFonts w:ascii="Calibri" w:hAnsi="Calibri" w:cs="Calibri"/>
+          <w:noProof/>
+          <w:color w:val="24292E"/>
+          <w:sz w:val="32"/>
+          <w:szCs w:val="32"/>
+        </w:rPr>
+        <w:lastRenderedPageBreak/>
+        <w:drawing>
+          <wp:inline distT="0" distB="0" distL="0" distR="0" wp14:anchorId="30EB9CF2" wp14:editId="4E7FE1A9">
+            <wp:extent cx="5943600" cy="3596640"/>
+            <wp:effectExtent l="0" t="0" r="0" b="0"/>
+            <wp:docPr id="6" name="Picture 6"/>
+            <wp:cNvGraphicFramePr>
+              <a:graphicFrameLocks xmlns:a="http://schemas.openxmlformats.org/drawingml/2006/main" noChangeAspect="1"/>
+            </wp:cNvGraphicFramePr>
+            <a:graphic xmlns:a="http://schemas.openxmlformats.org/drawingml/2006/main">
+              <a:graphicData uri="http://schemas.openxmlformats.org/drawingml/2006/picture">
+                <pic:pic xmlns:pic="http://schemas.openxmlformats.org/drawingml/2006/picture">
+                  <pic:nvPicPr>
+                    <pic:cNvPr id="1" name=""/>
+                    <pic:cNvPicPr/>
+                  </pic:nvPicPr>
+                  <pic:blipFill>
+                    <a:blip r:embed="rId11"/>
+                    <a:stretch>
+                      <a:fillRect/>
+                    </a:stretch>
+                  </pic:blipFill>
+                  <pic:spPr>
+                    <a:xfrm>
+                      <a:off x="0" y="0"/>
                       <a:ext cx="5943600" cy="3596640"/>
                     </a:xfrm>
                     <a:prstGeom prst="rect">
@@ -2747,7 +2788,29 @@
           <w:sz w:val="32"/>
           <w:szCs w:val="32"/>
         </w:rPr>
-        <w:t>Analysis By Map</w:t>
+        <w:t xml:space="preserve">Analysis </w:t>
+      </w:r>
+      <w:proofErr w:type="gramStart"/>
+      <w:r>
+        <w:rPr>
+          <w:rFonts w:ascii="Calibri" w:hAnsi="Calibri" w:cs="Calibri"/>
+          <w:b/>
+          <w:bCs/>
+          <w:sz w:val="32"/>
+          <w:szCs w:val="32"/>
+        </w:rPr>
+        <w:t>By</w:t>
+      </w:r>
+      <w:proofErr w:type="gramEnd"/>
+      <w:r>
+        <w:rPr>
+          <w:rFonts w:ascii="Calibri" w:hAnsi="Calibri" w:cs="Calibri"/>
+          <w:b/>
+          <w:bCs/>
+          <w:sz w:val="32"/>
+          <w:szCs w:val="32"/>
+        </w:rPr>
+        <w:t xml:space="preserve"> Map</w:t>
       </w:r>
     </w:p>
     <w:p>
@@ -2773,7 +2836,7 @@
           <w:lang w:bidi="gu-IN"/>
         </w:rPr>
       </w:pPr>
-      <w:hyperlink r:id="rId11" w:anchor="!/vizhome/Station_popularity/StationsPopularity?publish=yes" w:history="1">
+      <w:hyperlink r:id="rId12" w:anchor="!/vizhome/Station_popularity/StationsPopularity?publish=yes" w:history="1">
         <w:r>
           <w:rPr>
             <w:rFonts w:ascii="Calibri" w:eastAsia="Times New Roman" w:hAnsi="Calibri" w:cs="Calibri"/>
@@ -2819,7 +2882,25 @@
           <w:szCs w:val="32"/>
         </w:rPr>
         <w:lastRenderedPageBreak/>
-        <w:t>By looking at maps, it seems either this limited dataset doesn’t contain Manhattan data or in Manhattan area these are very few use of ending stations. There is no starting station over that area.</w:t>
+        <w:t xml:space="preserve">By looking at maps, it seems either this limited dataset doesn’t contain Manhattan data or in Manhattan area these are very few </w:t>
+      </w:r>
+      <w:proofErr w:type="gramStart"/>
+      <w:r>
+        <w:rPr>
+          <w:rFonts w:ascii="Calibri" w:hAnsi="Calibri" w:cs="Calibri"/>
+          <w:sz w:val="32"/>
+          <w:szCs w:val="32"/>
+        </w:rPr>
+        <w:t>use</w:t>
+      </w:r>
+      <w:proofErr w:type="gramEnd"/>
+      <w:r>
+        <w:rPr>
+          <w:rFonts w:ascii="Calibri" w:hAnsi="Calibri" w:cs="Calibri"/>
+          <w:sz w:val="32"/>
+          <w:szCs w:val="32"/>
+        </w:rPr>
+        <w:t xml:space="preserve"> of ending stations. There is no starting station over that area.</w:t>
       </w:r>
     </w:p>
     <w:p>
@@ -2854,6 +2935,7 @@
           <w:rFonts w:ascii="Calibri" w:hAnsi="Calibri" w:cs="Calibri"/>
           <w:b/>
           <w:bCs/>
+          <w:noProof/>
           <w:sz w:val="32"/>
           <w:szCs w:val="32"/>
         </w:rPr>
@@ -2873,7 +2955,7 @@
                     <pic:cNvPicPr/>
                   </pic:nvPicPr>
                   <pic:blipFill>
-                    <a:blip r:embed="rId12"/>
+                    <a:blip r:embed="rId13"/>
                     <a:stretch>
                       <a:fillRect/>
                     </a:stretch>
@@ -2921,8 +3003,6 @@
           <w:szCs w:val="32"/>
         </w:rPr>
       </w:pPr>
-      <w:bookmarkStart w:id="0" w:name="_GoBack"/>
-      <w:bookmarkEnd w:id="0"/>
     </w:p>
     <w:sectPr>
       <w:pgSz w:w="12240" w:h="15840" w:code="1"/>

</xml_diff>